<commit_message>
update component specifications (v4.0.0-alpha -> v4.0.0)
</commit_message>
<xml_diff>
--- a/enhanced-position-service/dbus/doc/tools/GENIVI_EnhancedPositionService_ComponentSpecification-part1.docx
+++ b/enhanced-position-service/dbus/doc/tools/GENIVI_EnhancedPositionService_ComponentSpecification-part1.docx
@@ -7,7 +7,9 @@
         <w:jc w:val="center"/>
       </w:pPr>
       <w:bookmarkStart w:id="0" w:name="_Ref446310717"/>
+      <w:bookmarkStart w:id="1" w:name="_GoBack"/>
       <w:bookmarkEnd w:id="0"/>
+      <w:bookmarkEnd w:id="1"/>
       <w:r>
         <w:rPr>
           <w:noProof/>
@@ -269,14 +271,6 @@
         </w:rPr>
         <w:t>.0</w:t>
       </w:r>
-      <w:r>
-        <w:rPr>
-          <w:sz w:val="40"/>
-        </w:rPr>
-        <w:t>-alpha</w:t>
-      </w:r>
-      <w:bookmarkStart w:id="1" w:name="_GoBack"/>
-      <w:bookmarkEnd w:id="1"/>
     </w:p>
     <w:p>
       <w:pPr>
@@ -291,7 +285,7 @@
           <w:rFonts w:ascii="Arial" w:hAnsi="Arial" w:cs="Arial"/>
           <w:b/>
         </w:rPr>
-        <w:t>16</w:t>
+        <w:t>25</w:t>
       </w:r>
       <w:r>
         <w:rPr>
@@ -305,14 +299,21 @@
           <w:rFonts w:ascii="Arial" w:hAnsi="Arial" w:cs="Arial"/>
           <w:b/>
         </w:rPr>
-        <w:t>Dec</w:t>
+        <w:t>Jan</w:t>
       </w:r>
       <w:r>
         <w:rPr>
           <w:rFonts w:ascii="Arial" w:hAnsi="Arial" w:cs="Arial"/>
           <w:b/>
         </w:rPr>
-        <w:t>-2015</w:t>
+        <w:t>-201</w:t>
+      </w:r>
+      <w:r>
+        <w:rPr>
+          <w:rFonts w:ascii="Arial" w:hAnsi="Arial" w:cs="Arial"/>
+          <w:b/>
+        </w:rPr>
+        <w:t>6</w:t>
       </w:r>
     </w:p>
     <w:p>
@@ -1426,7 +1427,13 @@
       </w:pPr>
       <w:bookmarkStart w:id="4" w:name="_Toc156905107"/>
       <w:r>
-        <w:t>Document revision history</w:t>
+        <w:t xml:space="preserve">Document </w:t>
+      </w:r>
+      <w:r>
+        <w:t>Revision H</w:t>
+      </w:r>
+      <w:r>
+        <w:t>istory</w:t>
       </w:r>
       <w:bookmarkEnd w:id="4"/>
     </w:p>
@@ -1718,7 +1725,13 @@
               <w:pStyle w:val="TableContents"/>
             </w:pPr>
             <w:r>
-              <w:t>16-Jan-2015</w:t>
+              <w:t>16-</w:t>
+            </w:r>
+            <w:r>
+              <w:t>Dec</w:t>
+            </w:r>
+            <w:r>
+              <w:t>-2015</w:t>
             </w:r>
           </w:p>
         </w:tc>
@@ -1773,10 +1786,83 @@
               <w:pStyle w:val="TableContents"/>
             </w:pPr>
             <w:r>
-              <w:t>Updated API documentation</w:t>
+              <w:t>Updated API documentation in preparation to Rel</w:t>
             </w:r>
             <w:r>
-              <w:t xml:space="preserve"> in preparation to Rel</w:t>
+              <w:t>ease 4.0.0</w:t>
+            </w:r>
+          </w:p>
+        </w:tc>
+      </w:tr>
+      <w:tr>
+        <w:trPr>
+          <w:jc w:val="center"/>
+        </w:trPr>
+        <w:tc>
+          <w:tcPr>
+            <w:tcW w:w="749" w:type="pct"/>
+          </w:tcPr>
+          <w:p>
+            <w:pPr>
+              <w:pStyle w:val="TableContents"/>
+            </w:pPr>
+            <w:r>
+              <w:t>25-Jan-2016</w:t>
+            </w:r>
+          </w:p>
+        </w:tc>
+        <w:tc>
+          <w:tcPr>
+            <w:tcW w:w="536" w:type="pct"/>
+          </w:tcPr>
+          <w:p>
+            <w:pPr>
+              <w:pStyle w:val="TableContents"/>
+            </w:pPr>
+            <w:r>
+              <w:t>4.0.0</w:t>
+            </w:r>
+          </w:p>
+        </w:tc>
+        <w:tc>
+          <w:tcPr>
+            <w:tcW w:w="920" w:type="pct"/>
+          </w:tcPr>
+          <w:p>
+            <w:pPr>
+              <w:pStyle w:val="TableContents"/>
+            </w:pPr>
+            <w:r>
+              <w:t xml:space="preserve">Marco </w:t>
+            </w:r>
+            <w:proofErr w:type="spellStart"/>
+            <w:r>
+              <w:t>Residori</w:t>
+            </w:r>
+            <w:proofErr w:type="spellEnd"/>
+            <w:r>
+              <w:t>,</w:t>
+            </w:r>
+          </w:p>
+          <w:p>
+            <w:pPr>
+              <w:pStyle w:val="TableContents"/>
+            </w:pPr>
+            <w:r>
+              <w:t>Mentor Graphics</w:t>
+            </w:r>
+          </w:p>
+        </w:tc>
+        <w:tc>
+          <w:tcPr>
+            <w:tcW w:w="2795" w:type="pct"/>
+          </w:tcPr>
+          <w:p>
+            <w:pPr>
+              <w:pStyle w:val="TableContents"/>
+            </w:pPr>
+            <w:r>
+              <w:t>Rel</w:t>
             </w:r>
             <w:r>
               <w:t>ease 4.0.0</w:t>
@@ -1827,7 +1913,7 @@
         </w:rPr>
         <w:fldChar w:fldCharType="separate"/>
       </w:r>
-      <w:hyperlink w:anchor="_Toc409623210" w:history="1">
+      <w:hyperlink w:anchor="_Toc441505629" w:history="1">
         <w:r>
           <w:rPr>
             <w:rStyle w:val="Hyperlink"/>
@@ -1865,7 +1951,7 @@
           <w:rPr>
             <w:webHidden/>
           </w:rPr>
-          <w:instrText xml:space="preserve"> PAGEREF _Toc409623210 \h </w:instrText>
+          <w:instrText xml:space="preserve"> PAGEREF _Toc441505629 \h </w:instrText>
         </w:r>
         <w:r>
           <w:rPr>
@@ -1902,7 +1988,7 @@
           <w:lang w:val="de-DE" w:eastAsia="de-DE"/>
         </w:rPr>
       </w:pPr>
-      <w:hyperlink w:anchor="_Toc409623211" w:history="1">
+      <w:hyperlink w:anchor="_Toc441505630" w:history="1">
         <w:r>
           <w:rPr>
             <w:rStyle w:val="Hyperlink"/>
@@ -1940,7 +2026,7 @@
           <w:rPr>
             <w:webHidden/>
           </w:rPr>
-          <w:instrText xml:space="preserve"> PAGEREF _Toc409623211 \h </w:instrText>
+          <w:instrText xml:space="preserve"> PAGEREF _Toc441505630 \h </w:instrText>
         </w:r>
         <w:r>
           <w:rPr>
@@ -1977,7 +2063,7 @@
           <w:lang w:val="de-DE" w:eastAsia="de-DE"/>
         </w:rPr>
       </w:pPr>
-      <w:hyperlink w:anchor="_Toc409623212" w:history="1">
+      <w:hyperlink w:anchor="_Toc441505631" w:history="1">
         <w:r>
           <w:rPr>
             <w:rStyle w:val="Hyperlink"/>
@@ -2015,7 +2101,7 @@
           <w:rPr>
             <w:webHidden/>
           </w:rPr>
-          <w:instrText xml:space="preserve"> PAGEREF _Toc409623212 \h </w:instrText>
+          <w:instrText xml:space="preserve"> PAGEREF _Toc441505631 \h </w:instrText>
         </w:r>
         <w:r>
           <w:rPr>
@@ -2052,7 +2138,7 @@
           <w:lang w:val="de-DE" w:eastAsia="de-DE"/>
         </w:rPr>
       </w:pPr>
-      <w:hyperlink w:anchor="_Toc409623213" w:history="1">
+      <w:hyperlink w:anchor="_Toc441505632" w:history="1">
         <w:r>
           <w:rPr>
             <w:rStyle w:val="Hyperlink"/>
@@ -2090,7 +2176,7 @@
           <w:rPr>
             <w:webHidden/>
           </w:rPr>
-          <w:instrText xml:space="preserve"> PAGEREF _Toc409623213 \h </w:instrText>
+          <w:instrText xml:space="preserve"> PAGEREF _Toc441505632 \h </w:instrText>
         </w:r>
         <w:r>
           <w:rPr>
@@ -2127,7 +2213,7 @@
           <w:lang w:val="de-DE" w:eastAsia="de-DE"/>
         </w:rPr>
       </w:pPr>
-      <w:hyperlink w:anchor="_Toc409623214" w:history="1">
+      <w:hyperlink w:anchor="_Toc441505633" w:history="1">
         <w:r>
           <w:rPr>
             <w:rStyle w:val="Hyperlink"/>
@@ -2165,7 +2251,7 @@
           <w:rPr>
             <w:webHidden/>
           </w:rPr>
-          <w:instrText xml:space="preserve"> PAGEREF _Toc409623214 \h </w:instrText>
+          <w:instrText xml:space="preserve"> PAGEREF _Toc441505633 \h </w:instrText>
         </w:r>
         <w:r>
           <w:rPr>
@@ -2202,7 +2288,7 @@
           <w:lang w:val="de-DE" w:eastAsia="de-DE"/>
         </w:rPr>
       </w:pPr>
-      <w:hyperlink w:anchor="_Toc409623215" w:history="1">
+      <w:hyperlink w:anchor="_Toc441505634" w:history="1">
         <w:r>
           <w:rPr>
             <w:rStyle w:val="Hyperlink"/>
@@ -2240,7 +2326,7 @@
           <w:rPr>
             <w:webHidden/>
           </w:rPr>
-          <w:instrText xml:space="preserve"> PAGEREF _Toc409623215 \h </w:instrText>
+          <w:instrText xml:space="preserve"> PAGEREF _Toc441505634 \h </w:instrText>
         </w:r>
         <w:r>
           <w:rPr>
@@ -2277,7 +2363,7 @@
           <w:lang w:val="de-DE" w:eastAsia="de-DE"/>
         </w:rPr>
       </w:pPr>
-      <w:hyperlink w:anchor="_Toc409623216" w:history="1">
+      <w:hyperlink w:anchor="_Toc441505635" w:history="1">
         <w:r>
           <w:rPr>
             <w:rStyle w:val="Hyperlink"/>
@@ -2315,7 +2401,7 @@
           <w:rPr>
             <w:webHidden/>
           </w:rPr>
-          <w:instrText xml:space="preserve"> PAGEREF _Toc409623216 \h </w:instrText>
+          <w:instrText xml:space="preserve"> PAGEREF _Toc441505635 \h </w:instrText>
         </w:r>
         <w:r>
           <w:rPr>
@@ -2352,7 +2438,7 @@
           <w:lang w:val="de-DE" w:eastAsia="de-DE"/>
         </w:rPr>
       </w:pPr>
-      <w:hyperlink w:anchor="_Toc409623217" w:history="1">
+      <w:hyperlink w:anchor="_Toc441505636" w:history="1">
         <w:r>
           <w:rPr>
             <w:rStyle w:val="Hyperlink"/>
@@ -2390,7 +2476,7 @@
           <w:rPr>
             <w:webHidden/>
           </w:rPr>
-          <w:instrText xml:space="preserve"> PAGEREF _Toc409623217 \h </w:instrText>
+          <w:instrText xml:space="preserve"> PAGEREF _Toc441505636 \h </w:instrText>
         </w:r>
         <w:r>
           <w:rPr>
@@ -2427,7 +2513,7 @@
           <w:lang w:val="de-DE" w:eastAsia="de-DE"/>
         </w:rPr>
       </w:pPr>
-      <w:hyperlink w:anchor="_Toc409623218" w:history="1">
+      <w:hyperlink w:anchor="_Toc441505637" w:history="1">
         <w:r>
           <w:rPr>
             <w:rStyle w:val="Hyperlink"/>
@@ -2465,7 +2551,7 @@
           <w:rPr>
             <w:webHidden/>
           </w:rPr>
-          <w:instrText xml:space="preserve"> PAGEREF _Toc409623218 \h </w:instrText>
+          <w:instrText xml:space="preserve"> PAGEREF _Toc441505637 \h </w:instrText>
         </w:r>
         <w:r>
           <w:rPr>
@@ -2502,7 +2588,7 @@
           <w:lang w:val="de-DE" w:eastAsia="de-DE"/>
         </w:rPr>
       </w:pPr>
-      <w:hyperlink w:anchor="_Toc409623219" w:history="1">
+      <w:hyperlink w:anchor="_Toc441505638" w:history="1">
         <w:r>
           <w:rPr>
             <w:rStyle w:val="Hyperlink"/>
@@ -2542,7 +2628,7 @@
           <w:rPr>
             <w:webHidden/>
           </w:rPr>
-          <w:instrText xml:space="preserve"> PAGEREF _Toc409623219 \h </w:instrText>
+          <w:instrText xml:space="preserve"> PAGEREF _Toc441505638 \h </w:instrText>
         </w:r>
         <w:r>
           <w:rPr>
@@ -2579,7 +2665,7 @@
           <w:lang w:val="de-DE" w:eastAsia="de-DE"/>
         </w:rPr>
       </w:pPr>
-      <w:hyperlink w:anchor="_Toc409623220" w:history="1">
+      <w:hyperlink w:anchor="_Toc441505639" w:history="1">
         <w:r>
           <w:rPr>
             <w:rStyle w:val="Hyperlink"/>
@@ -2619,7 +2705,7 @@
           <w:rPr>
             <w:webHidden/>
           </w:rPr>
-          <w:instrText xml:space="preserve"> PAGEREF _Toc409623220 \h </w:instrText>
+          <w:instrText xml:space="preserve"> PAGEREF _Toc441505639 \h </w:instrText>
         </w:r>
         <w:r>
           <w:rPr>
@@ -2656,7 +2742,7 @@
           <w:lang w:val="de-DE" w:eastAsia="de-DE"/>
         </w:rPr>
       </w:pPr>
-      <w:hyperlink w:anchor="_Toc409623221" w:history="1">
+      <w:hyperlink w:anchor="_Toc441505640" w:history="1">
         <w:r>
           <w:rPr>
             <w:rStyle w:val="Hyperlink"/>
@@ -2696,7 +2782,7 @@
           <w:rPr>
             <w:webHidden/>
           </w:rPr>
-          <w:instrText xml:space="preserve"> PAGEREF _Toc409623221 \h </w:instrText>
+          <w:instrText xml:space="preserve"> PAGEREF _Toc441505640 \h </w:instrText>
         </w:r>
         <w:r>
           <w:rPr>
@@ -2733,7 +2819,7 @@
           <w:lang w:val="de-DE" w:eastAsia="de-DE"/>
         </w:rPr>
       </w:pPr>
-      <w:hyperlink w:anchor="_Toc409623222" w:history="1">
+      <w:hyperlink w:anchor="_Toc441505641" w:history="1">
         <w:r>
           <w:rPr>
             <w:rStyle w:val="Hyperlink"/>
@@ -2773,7 +2859,7 @@
           <w:rPr>
             <w:webHidden/>
           </w:rPr>
-          <w:instrText xml:space="preserve"> PAGEREF _Toc409623222 \h </w:instrText>
+          <w:instrText xml:space="preserve"> PAGEREF _Toc441505641 \h </w:instrText>
         </w:r>
         <w:r>
           <w:rPr>
@@ -2810,7 +2896,7 @@
           <w:lang w:val="de-DE" w:eastAsia="de-DE"/>
         </w:rPr>
       </w:pPr>
-      <w:hyperlink w:anchor="_Toc409623223" w:history="1">
+      <w:hyperlink w:anchor="_Toc441505642" w:history="1">
         <w:r>
           <w:rPr>
             <w:rStyle w:val="Hyperlink"/>
@@ -2850,7 +2936,7 @@
           <w:rPr>
             <w:webHidden/>
           </w:rPr>
-          <w:instrText xml:space="preserve"> PAGEREF _Toc409623223 \h </w:instrText>
+          <w:instrText xml:space="preserve"> PAGEREF _Toc441505642 \h </w:instrText>
         </w:r>
         <w:r>
           <w:rPr>
@@ -2887,7 +2973,7 @@
           <w:lang w:val="de-DE" w:eastAsia="de-DE"/>
         </w:rPr>
       </w:pPr>
-      <w:hyperlink w:anchor="_Toc409623224" w:history="1">
+      <w:hyperlink w:anchor="_Toc441505643" w:history="1">
         <w:r>
           <w:rPr>
             <w:rStyle w:val="Hyperlink"/>
@@ -2927,7 +3013,7 @@
           <w:rPr>
             <w:webHidden/>
           </w:rPr>
-          <w:instrText xml:space="preserve"> PAGEREF _Toc409623224 \h </w:instrText>
+          <w:instrText xml:space="preserve"> PAGEREF _Toc441505643 \h </w:instrText>
         </w:r>
         <w:r>
           <w:rPr>
@@ -2964,7 +3050,7 @@
           <w:lang w:val="de-DE" w:eastAsia="de-DE"/>
         </w:rPr>
       </w:pPr>
-      <w:hyperlink w:anchor="_Toc409623225" w:history="1">
+      <w:hyperlink w:anchor="_Toc441505644" w:history="1">
         <w:r>
           <w:rPr>
             <w:rStyle w:val="Hyperlink"/>
@@ -3004,7 +3090,7 @@
           <w:rPr>
             <w:webHidden/>
           </w:rPr>
-          <w:instrText xml:space="preserve"> PAGEREF _Toc409623225 \h </w:instrText>
+          <w:instrText xml:space="preserve"> PAGEREF _Toc441505644 \h </w:instrText>
         </w:r>
         <w:r>
           <w:rPr>
@@ -3041,7 +3127,7 @@
           <w:lang w:val="de-DE" w:eastAsia="de-DE"/>
         </w:rPr>
       </w:pPr>
-      <w:hyperlink w:anchor="_Toc409623226" w:history="1">
+      <w:hyperlink w:anchor="_Toc441505645" w:history="1">
         <w:r>
           <w:rPr>
             <w:rStyle w:val="Hyperlink"/>
@@ -3081,7 +3167,7 @@
           <w:rPr>
             <w:webHidden/>
           </w:rPr>
-          <w:instrText xml:space="preserve"> PAGEREF _Toc409623226 \h </w:instrText>
+          <w:instrText xml:space="preserve"> PAGEREF _Toc441505645 \h </w:instrText>
         </w:r>
         <w:r>
           <w:rPr>
@@ -3118,7 +3204,7 @@
           <w:lang w:val="de-DE" w:eastAsia="de-DE"/>
         </w:rPr>
       </w:pPr>
-      <w:hyperlink w:anchor="_Toc409623227" w:history="1">
+      <w:hyperlink w:anchor="_Toc441505646" w:history="1">
         <w:r>
           <w:rPr>
             <w:rStyle w:val="Hyperlink"/>
@@ -3158,7 +3244,7 @@
           <w:rPr>
             <w:webHidden/>
           </w:rPr>
-          <w:instrText xml:space="preserve"> PAGEREF _Toc409623227 \h </w:instrText>
+          <w:instrText xml:space="preserve"> PAGEREF _Toc441505646 \h </w:instrText>
         </w:r>
         <w:r>
           <w:rPr>
@@ -3195,7 +3281,7 @@
           <w:lang w:val="de-DE" w:eastAsia="de-DE"/>
         </w:rPr>
       </w:pPr>
-      <w:hyperlink w:anchor="_Toc409623228" w:history="1">
+      <w:hyperlink w:anchor="_Toc441505647" w:history="1">
         <w:r>
           <w:rPr>
             <w:rStyle w:val="Hyperlink"/>
@@ -3235,7 +3321,7 @@
           <w:rPr>
             <w:webHidden/>
           </w:rPr>
-          <w:instrText xml:space="preserve"> PAGEREF _Toc409623228 \h </w:instrText>
+          <w:instrText xml:space="preserve"> PAGEREF _Toc441505647 \h </w:instrText>
         </w:r>
         <w:r>
           <w:rPr>
@@ -3272,7 +3358,7 @@
           <w:lang w:val="de-DE" w:eastAsia="de-DE"/>
         </w:rPr>
       </w:pPr>
-      <w:hyperlink w:anchor="_Toc409623229" w:history="1">
+      <w:hyperlink w:anchor="_Toc441505648" w:history="1">
         <w:r>
           <w:rPr>
             <w:rStyle w:val="Hyperlink"/>
@@ -3312,7 +3398,7 @@
           <w:rPr>
             <w:webHidden/>
           </w:rPr>
-          <w:instrText xml:space="preserve"> PAGEREF _Toc409623229 \h </w:instrText>
+          <w:instrText xml:space="preserve"> PAGEREF _Toc441505648 \h </w:instrText>
         </w:r>
         <w:r>
           <w:rPr>
@@ -3349,7 +3435,7 @@
           <w:lang w:val="de-DE" w:eastAsia="de-DE"/>
         </w:rPr>
       </w:pPr>
-      <w:hyperlink w:anchor="_Toc409623230" w:history="1">
+      <w:hyperlink w:anchor="_Toc441505649" w:history="1">
         <w:r>
           <w:rPr>
             <w:rStyle w:val="Hyperlink"/>
@@ -3389,7 +3475,7 @@
           <w:rPr>
             <w:webHidden/>
           </w:rPr>
-          <w:instrText xml:space="preserve"> PAGEREF _Toc409623230 \h </w:instrText>
+          <w:instrText xml:space="preserve"> PAGEREF _Toc441505649 \h </w:instrText>
         </w:r>
         <w:r>
           <w:rPr>
@@ -3426,7 +3512,7 @@
           <w:lang w:val="de-DE" w:eastAsia="de-DE"/>
         </w:rPr>
       </w:pPr>
-      <w:hyperlink w:anchor="_Toc409623231" w:history="1">
+      <w:hyperlink w:anchor="_Toc441505650" w:history="1">
         <w:r>
           <w:rPr>
             <w:rStyle w:val="Hyperlink"/>
@@ -3466,7 +3552,7 @@
           <w:rPr>
             <w:webHidden/>
           </w:rPr>
-          <w:instrText xml:space="preserve"> PAGEREF _Toc409623231 \h </w:instrText>
+          <w:instrText xml:space="preserve"> PAGEREF _Toc441505650 \h </w:instrText>
         </w:r>
         <w:r>
           <w:rPr>
@@ -3503,7 +3589,7 @@
           <w:lang w:val="de-DE" w:eastAsia="de-DE"/>
         </w:rPr>
       </w:pPr>
-      <w:hyperlink w:anchor="_Toc409623232" w:history="1">
+      <w:hyperlink w:anchor="_Toc441505651" w:history="1">
         <w:r>
           <w:rPr>
             <w:rStyle w:val="Hyperlink"/>
@@ -3543,7 +3629,7 @@
           <w:rPr>
             <w:webHidden/>
           </w:rPr>
-          <w:instrText xml:space="preserve"> PAGEREF _Toc409623232 \h </w:instrText>
+          <w:instrText xml:space="preserve"> PAGEREF _Toc441505651 \h </w:instrText>
         </w:r>
         <w:r>
           <w:rPr>
@@ -3580,7 +3666,7 @@
           <w:lang w:val="de-DE" w:eastAsia="de-DE"/>
         </w:rPr>
       </w:pPr>
-      <w:hyperlink w:anchor="_Toc409623233" w:history="1">
+      <w:hyperlink w:anchor="_Toc441505652" w:history="1">
         <w:r>
           <w:rPr>
             <w:rStyle w:val="Hyperlink"/>
@@ -3620,7 +3706,7 @@
           <w:rPr>
             <w:webHidden/>
           </w:rPr>
-          <w:instrText xml:space="preserve"> PAGEREF _Toc409623233 \h </w:instrText>
+          <w:instrText xml:space="preserve"> PAGEREF _Toc441505652 \h </w:instrText>
         </w:r>
         <w:r>
           <w:rPr>
@@ -3657,7 +3743,7 @@
           <w:lang w:val="de-DE" w:eastAsia="de-DE"/>
         </w:rPr>
       </w:pPr>
-      <w:hyperlink w:anchor="_Toc409623234" w:history="1">
+      <w:hyperlink w:anchor="_Toc441505653" w:history="1">
         <w:r>
           <w:rPr>
             <w:rStyle w:val="Hyperlink"/>
@@ -3695,7 +3781,7 @@
           <w:rPr>
             <w:webHidden/>
           </w:rPr>
-          <w:instrText xml:space="preserve"> PAGEREF _Toc409623234 \h </w:instrText>
+          <w:instrText xml:space="preserve"> PAGEREF _Toc441505653 \h </w:instrText>
         </w:r>
         <w:r>
           <w:rPr>
@@ -3732,7 +3818,7 @@
           <w:lang w:val="de-DE" w:eastAsia="de-DE"/>
         </w:rPr>
       </w:pPr>
-      <w:hyperlink w:anchor="_Toc409623235" w:history="1">
+      <w:hyperlink w:anchor="_Toc441505654" w:history="1">
         <w:r>
           <w:rPr>
             <w:rStyle w:val="Hyperlink"/>
@@ -3772,7 +3858,7 @@
           <w:rPr>
             <w:webHidden/>
           </w:rPr>
-          <w:instrText xml:space="preserve"> PAGEREF _Toc409623235 \h </w:instrText>
+          <w:instrText xml:space="preserve"> PAGEREF _Toc441505654 \h </w:instrText>
         </w:r>
         <w:r>
           <w:rPr>
@@ -3809,7 +3895,7 @@
           <w:lang w:val="de-DE" w:eastAsia="de-DE"/>
         </w:rPr>
       </w:pPr>
-      <w:hyperlink w:anchor="_Toc409623236" w:history="1">
+      <w:hyperlink w:anchor="_Toc441505655" w:history="1">
         <w:r>
           <w:rPr>
             <w:rStyle w:val="Hyperlink"/>
@@ -3849,7 +3935,7 @@
           <w:rPr>
             <w:webHidden/>
           </w:rPr>
-          <w:instrText xml:space="preserve"> PAGEREF _Toc409623236 \h </w:instrText>
+          <w:instrText xml:space="preserve"> PAGEREF _Toc441505655 \h </w:instrText>
         </w:r>
         <w:r>
           <w:rPr>
@@ -3886,7 +3972,7 @@
           <w:lang w:val="de-DE" w:eastAsia="de-DE"/>
         </w:rPr>
       </w:pPr>
-      <w:hyperlink w:anchor="_Toc409623237" w:history="1">
+      <w:hyperlink w:anchor="_Toc441505656" w:history="1">
         <w:r>
           <w:rPr>
             <w:rStyle w:val="Hyperlink"/>
@@ -3926,7 +4012,7 @@
           <w:rPr>
             <w:webHidden/>
           </w:rPr>
-          <w:instrText xml:space="preserve"> PAGEREF _Toc409623237 \h </w:instrText>
+          <w:instrText xml:space="preserve"> PAGEREF _Toc441505656 \h </w:instrText>
         </w:r>
         <w:r>
           <w:rPr>
@@ -3963,7 +4049,7 @@
           <w:lang w:val="de-DE" w:eastAsia="de-DE"/>
         </w:rPr>
       </w:pPr>
-      <w:hyperlink w:anchor="_Toc409623238" w:history="1">
+      <w:hyperlink w:anchor="_Toc441505657" w:history="1">
         <w:r>
           <w:rPr>
             <w:rStyle w:val="Hyperlink"/>
@@ -4003,7 +4089,7 @@
           <w:rPr>
             <w:webHidden/>
           </w:rPr>
-          <w:instrText xml:space="preserve"> PAGEREF _Toc409623238 \h </w:instrText>
+          <w:instrText xml:space="preserve"> PAGEREF _Toc441505657 \h </w:instrText>
         </w:r>
         <w:r>
           <w:rPr>
@@ -4040,7 +4126,7 @@
           <w:lang w:val="de-DE" w:eastAsia="de-DE"/>
         </w:rPr>
       </w:pPr>
-      <w:hyperlink w:anchor="_Toc409623239" w:history="1">
+      <w:hyperlink w:anchor="_Toc441505658" w:history="1">
         <w:r>
           <w:rPr>
             <w:rStyle w:val="Hyperlink"/>
@@ -4080,7 +4166,7 @@
           <w:rPr>
             <w:webHidden/>
           </w:rPr>
-          <w:instrText xml:space="preserve"> PAGEREF _Toc409623239 \h </w:instrText>
+          <w:instrText xml:space="preserve"> PAGEREF _Toc441505658 \h </w:instrText>
         </w:r>
         <w:r>
           <w:rPr>
@@ -4117,7 +4203,7 @@
           <w:lang w:val="de-DE" w:eastAsia="de-DE"/>
         </w:rPr>
       </w:pPr>
-      <w:hyperlink w:anchor="_Toc409623240" w:history="1">
+      <w:hyperlink w:anchor="_Toc441505659" w:history="1">
         <w:r>
           <w:rPr>
             <w:rStyle w:val="Hyperlink"/>
@@ -4157,7 +4243,7 @@
           <w:rPr>
             <w:webHidden/>
           </w:rPr>
-          <w:instrText xml:space="preserve"> PAGEREF _Toc409623240 \h </w:instrText>
+          <w:instrText xml:space="preserve"> PAGEREF _Toc441505659 \h </w:instrText>
         </w:r>
         <w:r>
           <w:rPr>
@@ -4194,7 +4280,7 @@
           <w:lang w:val="de-DE" w:eastAsia="de-DE"/>
         </w:rPr>
       </w:pPr>
-      <w:hyperlink w:anchor="_Toc409623241" w:history="1">
+      <w:hyperlink w:anchor="_Toc441505660" w:history="1">
         <w:r>
           <w:rPr>
             <w:rStyle w:val="Hyperlink"/>
@@ -4234,7 +4320,7 @@
           <w:rPr>
             <w:webHidden/>
           </w:rPr>
-          <w:instrText xml:space="preserve"> PAGEREF _Toc409623241 \h </w:instrText>
+          <w:instrText xml:space="preserve"> PAGEREF _Toc441505660 \h </w:instrText>
         </w:r>
         <w:r>
           <w:rPr>
@@ -4271,7 +4357,7 @@
           <w:lang w:val="de-DE" w:eastAsia="de-DE"/>
         </w:rPr>
       </w:pPr>
-      <w:hyperlink w:anchor="_Toc409623242" w:history="1">
+      <w:hyperlink w:anchor="_Toc441505661" w:history="1">
         <w:r>
           <w:rPr>
             <w:rStyle w:val="Hyperlink"/>
@@ -4311,7 +4397,7 @@
           <w:rPr>
             <w:webHidden/>
           </w:rPr>
-          <w:instrText xml:space="preserve"> PAGEREF _Toc409623242 \h </w:instrText>
+          <w:instrText xml:space="preserve"> PAGEREF _Toc441505661 \h </w:instrText>
         </w:r>
         <w:r>
           <w:rPr>
@@ -4348,7 +4434,7 @@
           <w:lang w:val="de-DE" w:eastAsia="de-DE"/>
         </w:rPr>
       </w:pPr>
-      <w:hyperlink w:anchor="_Toc409623243" w:history="1">
+      <w:hyperlink w:anchor="_Toc441505662" w:history="1">
         <w:r>
           <w:rPr>
             <w:rStyle w:val="Hyperlink"/>
@@ -4388,7 +4474,7 @@
           <w:rPr>
             <w:webHidden/>
           </w:rPr>
-          <w:instrText xml:space="preserve"> PAGEREF _Toc409623243 \h </w:instrText>
+          <w:instrText xml:space="preserve"> PAGEREF _Toc441505662 \h </w:instrText>
         </w:r>
         <w:r>
           <w:rPr>
@@ -4425,7 +4511,7 @@
           <w:lang w:val="de-DE" w:eastAsia="de-DE"/>
         </w:rPr>
       </w:pPr>
-      <w:hyperlink w:anchor="_Toc409623244" w:history="1">
+      <w:hyperlink w:anchor="_Toc441505663" w:history="1">
         <w:r>
           <w:rPr>
             <w:rStyle w:val="Hyperlink"/>
@@ -4463,7 +4549,7 @@
           <w:rPr>
             <w:webHidden/>
           </w:rPr>
-          <w:instrText xml:space="preserve"> PAGEREF _Toc409623244 \h </w:instrText>
+          <w:instrText xml:space="preserve"> PAGEREF _Toc441505663 \h </w:instrText>
         </w:r>
         <w:r>
           <w:rPr>
@@ -4500,7 +4586,7 @@
           <w:lang w:val="de-DE" w:eastAsia="de-DE"/>
         </w:rPr>
       </w:pPr>
-      <w:hyperlink w:anchor="_Toc409623245" w:history="1">
+      <w:hyperlink w:anchor="_Toc441505664" w:history="1">
         <w:r>
           <w:rPr>
             <w:rStyle w:val="Hyperlink"/>
@@ -4540,7 +4626,7 @@
           <w:rPr>
             <w:webHidden/>
           </w:rPr>
-          <w:instrText xml:space="preserve"> PAGEREF _Toc409623245 \h </w:instrText>
+          <w:instrText xml:space="preserve"> PAGEREF _Toc441505664 \h </w:instrText>
         </w:r>
         <w:r>
           <w:rPr>
@@ -4577,7 +4663,7 @@
           <w:lang w:val="de-DE" w:eastAsia="de-DE"/>
         </w:rPr>
       </w:pPr>
-      <w:hyperlink w:anchor="_Toc409623246" w:history="1">
+      <w:hyperlink w:anchor="_Toc441505665" w:history="1">
         <w:r>
           <w:rPr>
             <w:rStyle w:val="Hyperlink"/>
@@ -4617,7 +4703,7 @@
           <w:rPr>
             <w:webHidden/>
           </w:rPr>
-          <w:instrText xml:space="preserve"> PAGEREF _Toc409623246 \h </w:instrText>
+          <w:instrText xml:space="preserve"> PAGEREF _Toc441505665 \h </w:instrText>
         </w:r>
         <w:r>
           <w:rPr>
@@ -4654,7 +4740,7 @@
           <w:lang w:val="de-DE" w:eastAsia="de-DE"/>
         </w:rPr>
       </w:pPr>
-      <w:hyperlink w:anchor="_Toc409623247" w:history="1">
+      <w:hyperlink w:anchor="_Toc441505666" w:history="1">
         <w:r>
           <w:rPr>
             <w:rStyle w:val="Hyperlink"/>
@@ -4692,7 +4778,7 @@
           <w:rPr>
             <w:webHidden/>
           </w:rPr>
-          <w:instrText xml:space="preserve"> PAGEREF _Toc409623247 \h </w:instrText>
+          <w:instrText xml:space="preserve"> PAGEREF _Toc441505666 \h </w:instrText>
         </w:r>
         <w:r>
           <w:rPr>
@@ -4729,7 +4815,7 @@
           <w:lang w:val="de-DE" w:eastAsia="de-DE"/>
         </w:rPr>
       </w:pPr>
-      <w:hyperlink w:anchor="_Toc409623248" w:history="1">
+      <w:hyperlink w:anchor="_Toc441505667" w:history="1">
         <w:r>
           <w:rPr>
             <w:rStyle w:val="Hyperlink"/>
@@ -4767,7 +4853,7 @@
           <w:rPr>
             <w:webHidden/>
           </w:rPr>
-          <w:instrText xml:space="preserve"> PAGEREF _Toc409623248 \h </w:instrText>
+          <w:instrText xml:space="preserve"> PAGEREF _Toc441505667 \h </w:instrText>
         </w:r>
         <w:r>
           <w:rPr>
@@ -4804,7 +4890,7 @@
           <w:lang w:val="de-DE" w:eastAsia="de-DE"/>
         </w:rPr>
       </w:pPr>
-      <w:hyperlink w:anchor="_Toc409623249" w:history="1">
+      <w:hyperlink w:anchor="_Toc441505668" w:history="1">
         <w:r>
           <w:rPr>
             <w:rStyle w:val="Hyperlink"/>
@@ -4842,7 +4928,7 @@
           <w:rPr>
             <w:webHidden/>
           </w:rPr>
-          <w:instrText xml:space="preserve"> PAGEREF _Toc409623249 \h </w:instrText>
+          <w:instrText xml:space="preserve"> PAGEREF _Toc441505668 \h </w:instrText>
         </w:r>
         <w:r>
           <w:rPr>
@@ -4879,7 +4965,7 @@
           <w:lang w:val="de-DE" w:eastAsia="de-DE"/>
         </w:rPr>
       </w:pPr>
-      <w:hyperlink w:anchor="_Toc409623250" w:history="1">
+      <w:hyperlink w:anchor="_Toc441505669" w:history="1">
         <w:r>
           <w:rPr>
             <w:rStyle w:val="Hyperlink"/>
@@ -4917,7 +5003,7 @@
           <w:rPr>
             <w:webHidden/>
           </w:rPr>
-          <w:instrText xml:space="preserve"> PAGEREF _Toc409623250 \h </w:instrText>
+          <w:instrText xml:space="preserve"> PAGEREF _Toc441505669 \h </w:instrText>
         </w:r>
         <w:r>
           <w:rPr>
@@ -4954,7 +5040,7 @@
           <w:lang w:val="de-DE" w:eastAsia="de-DE"/>
         </w:rPr>
       </w:pPr>
-      <w:hyperlink w:anchor="_Toc409623251" w:history="1">
+      <w:hyperlink w:anchor="_Toc441505670" w:history="1">
         <w:r>
           <w:rPr>
             <w:rStyle w:val="Hyperlink"/>
@@ -4992,7 +5078,7 @@
           <w:rPr>
             <w:webHidden/>
           </w:rPr>
-          <w:instrText xml:space="preserve"> PAGEREF _Toc409623251 \h </w:instrText>
+          <w:instrText xml:space="preserve"> PAGEREF _Toc441505670 \h </w:instrText>
         </w:r>
         <w:r>
           <w:rPr>
@@ -5029,7 +5115,7 @@
           <w:lang w:val="de-DE" w:eastAsia="de-DE"/>
         </w:rPr>
       </w:pPr>
-      <w:hyperlink w:anchor="_Toc409623252" w:history="1">
+      <w:hyperlink w:anchor="_Toc441505671" w:history="1">
         <w:r>
           <w:rPr>
             <w:rStyle w:val="Hyperlink"/>
@@ -5067,7 +5153,7 @@
           <w:rPr>
             <w:webHidden/>
           </w:rPr>
-          <w:instrText xml:space="preserve"> PAGEREF _Toc409623252 \h </w:instrText>
+          <w:instrText xml:space="preserve"> PAGEREF _Toc441505671 \h </w:instrText>
         </w:r>
         <w:r>
           <w:rPr>
@@ -5104,7 +5190,7 @@
           <w:lang w:val="de-DE" w:eastAsia="de-DE"/>
         </w:rPr>
       </w:pPr>
-      <w:hyperlink w:anchor="_Toc409623253" w:history="1">
+      <w:hyperlink w:anchor="_Toc441505672" w:history="1">
         <w:r>
           <w:rPr>
             <w:rStyle w:val="Hyperlink"/>
@@ -5142,7 +5228,7 @@
           <w:rPr>
             <w:webHidden/>
           </w:rPr>
-          <w:instrText xml:space="preserve"> PAGEREF _Toc409623253 \h </w:instrText>
+          <w:instrText xml:space="preserve"> PAGEREF _Toc441505672 \h </w:instrText>
         </w:r>
         <w:r>
           <w:rPr>
@@ -5197,7 +5283,7 @@
       <w:bookmarkStart w:id="5" w:name="_Ref110918054"/>
       <w:bookmarkStart w:id="6" w:name="_Ref110918062"/>
       <w:bookmarkStart w:id="7" w:name="_Toc156904969"/>
-      <w:bookmarkStart w:id="8" w:name="_Toc409623210"/>
+      <w:bookmarkStart w:id="8" w:name="_Toc441505629"/>
       <w:bookmarkStart w:id="9" w:name="_Ref445866633"/>
       <w:bookmarkStart w:id="10" w:name="_Ref446309835"/>
       <w:r>
@@ -5213,7 +5299,7 @@
       <w:pPr>
         <w:pStyle w:val="Heading2"/>
       </w:pPr>
-      <w:bookmarkStart w:id="11" w:name="_Toc409623211"/>
+      <w:bookmarkStart w:id="11" w:name="_Toc441505630"/>
       <w:r>
         <w:t>System Overview</w:t>
       </w:r>
@@ -5231,7 +5317,7 @@
       <w:pPr>
         <w:pStyle w:val="Heading2"/>
       </w:pPr>
-      <w:bookmarkStart w:id="12" w:name="_Toc409623212"/>
+      <w:bookmarkStart w:id="12" w:name="_Toc441505631"/>
       <w:r>
         <w:t>Component Overview</w:t>
       </w:r>
@@ -5321,7 +5407,7 @@
       <w:pPr>
         <w:pStyle w:val="Heading2"/>
       </w:pPr>
-      <w:bookmarkStart w:id="13" w:name="_Toc409623213"/>
+      <w:bookmarkStart w:id="13" w:name="_Toc441505632"/>
       <w:r>
         <w:t>Document Overview</w:t>
       </w:r>
@@ -5354,7 +5440,7 @@
       </w:pPr>
       <w:bookmarkStart w:id="14" w:name="_References"/>
       <w:bookmarkStart w:id="15" w:name="_Toc156904972"/>
-      <w:bookmarkStart w:id="16" w:name="_Toc409623214"/>
+      <w:bookmarkStart w:id="16" w:name="_Toc441505633"/>
       <w:bookmarkEnd w:id="14"/>
       <w:r>
         <w:lastRenderedPageBreak/>
@@ -5500,15 +5586,32 @@
         </w:rPr>
         <w:t>”  –</w:t>
       </w:r>
-      <w:hyperlink r:id="rId18" w:history="1">
-        <w:r>
-          <w:rPr>
-            <w:rStyle w:val="Hyperlink"/>
-            <w:lang w:val="it-IT"/>
-          </w:rPr>
-          <w:t>http://git.projects.genivi.org/?p=lbs/positioning.git;a=tree;f=sensors-service/doc</w:t>
-        </w:r>
-      </w:hyperlink>
+      <w:r>
+        <w:fldChar w:fldCharType="begin"/>
+      </w:r>
+      <w:r>
+        <w:rPr>
+          <w:lang w:val="it-IT"/>
+        </w:rPr>
+        <w:instrText xml:space="preserve"> HYPERLINK "http://git.projects.genivi.org/?p=lbs/positioning.git;a=tree;f=sensors-service/doc" </w:instrText>
+      </w:r>
+      <w:r>
+        <w:fldChar w:fldCharType="separate"/>
+      </w:r>
+      <w:r>
+        <w:rPr>
+          <w:rStyle w:val="Hyperlink"/>
+          <w:lang w:val="it-IT"/>
+        </w:rPr>
+        <w:t>http://git.projects.genivi.org/?p=lbs/positioning.git;a=tree;f=sensors-service/doc</w:t>
+      </w:r>
+      <w:r>
+        <w:rPr>
+          <w:rStyle w:val="Hyperlink"/>
+          <w:lang w:val="it-IT"/>
+        </w:rPr>
+        <w:fldChar w:fldCharType="end"/>
+      </w:r>
     </w:p>
     <w:p>
       <w:pPr>
@@ -5527,21 +5630,44 @@
         </w:rPr>
         <w:t xml:space="preserve">GENIVI UML Model - </w:t>
       </w:r>
-      <w:hyperlink r:id="rId19" w:history="1">
-        <w:r>
-          <w:rPr>
-            <w:rStyle w:val="Hyperlink"/>
-            <w:lang w:val="it-IT"/>
-          </w:rPr>
-          <w:t>https://svn.genivi.org/uml-model/genivi/trunk</w:t>
-        </w:r>
-      </w:hyperlink>
+      <w:r>
+        <w:fldChar w:fldCharType="begin"/>
+      </w:r>
+      <w:r>
+        <w:rPr>
+          <w:lang w:val="it-IT"/>
+        </w:rPr>
+        <w:instrText xml:space="preserve"> HYPERLINK "https://svn.genivi.org/uml-model/genivi/t</w:instrText>
+      </w:r>
+      <w:r>
+        <w:rPr>
+          <w:lang w:val="it-IT"/>
+        </w:rPr>
+        <w:instrText xml:space="preserve">runk" </w:instrText>
+      </w:r>
+      <w:r>
+        <w:fldChar w:fldCharType="separate"/>
+      </w:r>
+      <w:r>
+        <w:rPr>
+          <w:rStyle w:val="Hyperlink"/>
+          <w:lang w:val="it-IT"/>
+        </w:rPr>
+        <w:t>https://svn.genivi.org/uml-model/genivi/trunk</w:t>
+      </w:r>
+      <w:r>
+        <w:rPr>
+          <w:rStyle w:val="Hyperlink"/>
+          <w:lang w:val="it-IT"/>
+        </w:rPr>
+        <w:fldChar w:fldCharType="end"/>
+      </w:r>
     </w:p>
     <w:p>
       <w:pPr>
         <w:pStyle w:val="Heading1"/>
       </w:pPr>
-      <w:bookmarkStart w:id="18" w:name="_Toc409623215"/>
+      <w:bookmarkStart w:id="18" w:name="_Toc441505634"/>
       <w:r>
         <w:lastRenderedPageBreak/>
         <w:t>Glossary</w:t>
@@ -5811,7 +5937,7 @@
             <w:r>
               <w:t>BDS is a </w:t>
             </w:r>
-            <w:hyperlink r:id="rId20" w:tooltip="China" w:history="1">
+            <w:hyperlink r:id="rId18" w:tooltip="China" w:history="1">
               <w:r>
                 <w:t>Chinese</w:t>
               </w:r>
@@ -6049,7 +6175,7 @@
       <w:pPr>
         <w:pStyle w:val="Heading1"/>
       </w:pPr>
-      <w:bookmarkStart w:id="21" w:name="_Toc409623216"/>
+      <w:bookmarkStart w:id="21" w:name="_Toc441505635"/>
       <w:r>
         <w:lastRenderedPageBreak/>
         <w:t>Requirements</w:t>
@@ -6126,7 +6252,7 @@
       <w:pPr>
         <w:pStyle w:val="Heading1"/>
       </w:pPr>
-      <w:bookmarkStart w:id="22" w:name="_Toc409623217"/>
+      <w:bookmarkStart w:id="22" w:name="_Toc441505636"/>
       <w:r>
         <w:lastRenderedPageBreak/>
         <w:t>Constraints and Assumptions</w:t>
@@ -6151,7 +6277,7 @@
       <w:pPr>
         <w:pStyle w:val="Heading1"/>
       </w:pPr>
-      <w:bookmarkStart w:id="23" w:name="_Toc409623218"/>
+      <w:bookmarkStart w:id="23" w:name="_Toc441505637"/>
       <w:r>
         <w:lastRenderedPageBreak/>
         <w:t>Architecture</w:t>
@@ -6179,7 +6305,7 @@
           <w:lang w:eastAsia="ja-JP"/>
         </w:rPr>
       </w:pPr>
-      <w:bookmarkStart w:id="24" w:name="_Toc409623219"/>
+      <w:bookmarkStart w:id="24" w:name="_Toc441505638"/>
       <w:r>
         <w:rPr>
           <w:lang w:eastAsia="ja-JP"/>
@@ -6402,7 +6528,7 @@
                     </pic:cNvPicPr>
                   </pic:nvPicPr>
                   <pic:blipFill>
-                    <a:blip r:embed="rId21" cstate="print">
+                    <a:blip r:embed="rId19" cstate="print">
                       <a:extLst>
                         <a:ext uri="{28A0092B-C50C-407E-A947-70E740481C1C}">
                           <a14:useLocalDpi xmlns:a14="http://schemas.microsoft.com/office/drawing/2010/main" val="0"/>
@@ -6441,7 +6567,7 @@
           <w:lang w:eastAsia="ja-JP"/>
         </w:rPr>
       </w:pPr>
-      <w:bookmarkStart w:id="25" w:name="_Toc409623220"/>
+      <w:bookmarkStart w:id="25" w:name="_Toc441505639"/>
       <w:r>
         <w:rPr>
           <w:lang w:eastAsia="ja-JP"/>
@@ -6561,7 +6687,7 @@
                     </pic:cNvPicPr>
                   </pic:nvPicPr>
                   <pic:blipFill>
-                    <a:blip r:embed="rId22" cstate="print">
+                    <a:blip r:embed="rId20" cstate="print">
                       <a:extLst>
                         <a:ext uri="{28A0092B-C50C-407E-A947-70E740481C1C}">
                           <a14:useLocalDpi xmlns:a14="http://schemas.microsoft.com/office/drawing/2010/main" val="0"/>
@@ -6614,7 +6740,7 @@
           <w:lang w:eastAsia="ja-JP"/>
         </w:rPr>
       </w:pPr>
-      <w:bookmarkStart w:id="26" w:name="_Toc409623221"/>
+      <w:bookmarkStart w:id="26" w:name="_Toc441505640"/>
       <w:r>
         <w:rPr>
           <w:lang w:eastAsia="ja-JP"/>
@@ -6681,7 +6807,7 @@
                     </pic:cNvPicPr>
                   </pic:nvPicPr>
                   <pic:blipFill>
-                    <a:blip r:embed="rId23" cstate="print">
+                    <a:blip r:embed="rId21" cstate="print">
                       <a:extLst>
                         <a:ext uri="{28A0092B-C50C-407E-A947-70E740481C1C}">
                           <a14:useLocalDpi xmlns:a14="http://schemas.microsoft.com/office/drawing/2010/main" val="0"/>
@@ -6742,7 +6868,7 @@
           <w:lang w:eastAsia="ja-JP"/>
         </w:rPr>
       </w:pPr>
-      <w:bookmarkStart w:id="27" w:name="_Toc409623222"/>
+      <w:bookmarkStart w:id="27" w:name="_Toc441505641"/>
       <w:proofErr w:type="spellStart"/>
       <w:r>
         <w:rPr>
@@ -6789,7 +6915,7 @@
                     </pic:cNvPicPr>
                   </pic:nvPicPr>
                   <pic:blipFill>
-                    <a:blip r:embed="rId24" cstate="print">
+                    <a:blip r:embed="rId22" cstate="print">
                       <a:extLst>
                         <a:ext uri="{28A0092B-C50C-407E-A947-70E740481C1C}">
                           <a14:useLocalDpi xmlns:a14="http://schemas.microsoft.com/office/drawing/2010/main" val="0"/>
@@ -6828,7 +6954,7 @@
           <w:lang w:eastAsia="ja-JP"/>
         </w:rPr>
       </w:pPr>
-      <w:bookmarkStart w:id="28" w:name="_Toc409623223"/>
+      <w:bookmarkStart w:id="28" w:name="_Toc441505642"/>
       <w:r>
         <w:rPr>
           <w:lang w:eastAsia="ja-JP"/>
@@ -7053,7 +7179,7 @@
           <w:lang w:eastAsia="ja-JP"/>
         </w:rPr>
       </w:pPr>
-      <w:bookmarkStart w:id="29" w:name="_Toc409623224"/>
+      <w:bookmarkStart w:id="29" w:name="_Toc441505643"/>
       <w:r>
         <w:rPr>
           <w:lang w:eastAsia="ja-JP"/>
@@ -7280,7 +7406,7 @@
           <w:lang w:eastAsia="ja-JP"/>
         </w:rPr>
       </w:pPr>
-      <w:bookmarkStart w:id="30" w:name="_Toc409623225"/>
+      <w:bookmarkStart w:id="30" w:name="_Toc441505644"/>
       <w:r>
         <w:rPr>
           <w:lang w:eastAsia="ja-JP"/>
@@ -7406,7 +7532,7 @@
           <w:lang w:eastAsia="ja-JP"/>
         </w:rPr>
       </w:pPr>
-      <w:bookmarkStart w:id="31" w:name="_Toc409623226"/>
+      <w:bookmarkStart w:id="31" w:name="_Toc441505645"/>
       <w:proofErr w:type="spellStart"/>
       <w:r>
         <w:rPr>
@@ -7447,7 +7573,7 @@
                     </pic:cNvPicPr>
                   </pic:nvPicPr>
                   <pic:blipFill>
-                    <a:blip r:embed="rId25" cstate="print">
+                    <a:blip r:embed="rId23" cstate="print">
                       <a:extLst>
                         <a:ext uri="{28A0092B-C50C-407E-A947-70E740481C1C}">
                           <a14:useLocalDpi xmlns:a14="http://schemas.microsoft.com/office/drawing/2010/main" val="0"/>
@@ -7486,7 +7612,7 @@
           <w:lang w:eastAsia="ja-JP"/>
         </w:rPr>
       </w:pPr>
-      <w:bookmarkStart w:id="32" w:name="_Toc409623227"/>
+      <w:bookmarkStart w:id="32" w:name="_Toc441505646"/>
       <w:r>
         <w:rPr>
           <w:lang w:eastAsia="ja-JP"/>
@@ -7593,7 +7719,7 @@
           <w:lang w:eastAsia="ja-JP"/>
         </w:rPr>
       </w:pPr>
-      <w:bookmarkStart w:id="33" w:name="_Toc409623228"/>
+      <w:bookmarkStart w:id="33" w:name="_Toc441505647"/>
       <w:r>
         <w:rPr>
           <w:lang w:eastAsia="ja-JP"/>
@@ -7623,7 +7749,7 @@
           <w:lang w:eastAsia="ja-JP"/>
         </w:rPr>
       </w:pPr>
-      <w:bookmarkStart w:id="34" w:name="_Toc409623229"/>
+      <w:bookmarkStart w:id="34" w:name="_Toc441505648"/>
       <w:r>
         <w:rPr>
           <w:lang w:eastAsia="ja-JP"/>
@@ -7675,7 +7801,7 @@
           <w:lang w:eastAsia="ja-JP"/>
         </w:rPr>
       </w:pPr>
-      <w:bookmarkStart w:id="35" w:name="_Toc409623230"/>
+      <w:bookmarkStart w:id="35" w:name="_Toc441505649"/>
       <w:proofErr w:type="spellStart"/>
       <w:r>
         <w:rPr>
@@ -7716,7 +7842,7 @@
                     </pic:cNvPicPr>
                   </pic:nvPicPr>
                   <pic:blipFill>
-                    <a:blip r:embed="rId26" cstate="print">
+                    <a:blip r:embed="rId24" cstate="print">
                       <a:extLst>
                         <a:ext uri="{28A0092B-C50C-407E-A947-70E740481C1C}">
                           <a14:useLocalDpi xmlns:a14="http://schemas.microsoft.com/office/drawing/2010/main" val="0"/>
@@ -7755,7 +7881,7 @@
           <w:lang w:eastAsia="ja-JP"/>
         </w:rPr>
       </w:pPr>
-      <w:bookmarkStart w:id="36" w:name="_Toc409623231"/>
+      <w:bookmarkStart w:id="36" w:name="_Toc441505650"/>
       <w:r>
         <w:rPr>
           <w:lang w:eastAsia="ja-JP"/>
@@ -7872,7 +7998,7 @@
           <w:lang w:eastAsia="ja-JP"/>
         </w:rPr>
       </w:pPr>
-      <w:bookmarkStart w:id="37" w:name="_Toc409623232"/>
+      <w:bookmarkStart w:id="37" w:name="_Toc441505651"/>
       <w:r>
         <w:rPr>
           <w:lang w:eastAsia="ja-JP"/>
@@ -7902,7 +8028,7 @@
           <w:lang w:eastAsia="ja-JP"/>
         </w:rPr>
       </w:pPr>
-      <w:bookmarkStart w:id="38" w:name="_Toc409623233"/>
+      <w:bookmarkStart w:id="38" w:name="_Toc441505652"/>
       <w:r>
         <w:rPr>
           <w:lang w:eastAsia="ja-JP"/>
@@ -7937,7 +8063,7 @@
       <w:pPr>
         <w:pStyle w:val="Heading1"/>
       </w:pPr>
-      <w:bookmarkStart w:id="39" w:name="_Toc409623234"/>
+      <w:bookmarkStart w:id="39" w:name="_Toc441505653"/>
       <w:r>
         <w:lastRenderedPageBreak/>
         <w:t>Collaboration</w:t>
@@ -7951,7 +8077,7 @@
           <w:lang w:eastAsia="ja-JP"/>
         </w:rPr>
       </w:pPr>
-      <w:bookmarkStart w:id="40" w:name="_Toc409623235"/>
+      <w:bookmarkStart w:id="40" w:name="_Toc441505654"/>
       <w:r>
         <w:rPr>
           <w:lang w:eastAsia="ja-JP"/>
@@ -7967,7 +8093,7 @@
           <w:lang w:eastAsia="ja-JP"/>
         </w:rPr>
       </w:pPr>
-      <w:bookmarkStart w:id="41" w:name="_Toc409623236"/>
+      <w:bookmarkStart w:id="41" w:name="_Toc441505655"/>
       <w:proofErr w:type="spellStart"/>
       <w:r>
         <w:rPr>
@@ -8042,7 +8168,7 @@
                     </pic:cNvPicPr>
                   </pic:nvPicPr>
                   <pic:blipFill>
-                    <a:blip r:embed="rId27" cstate="print">
+                    <a:blip r:embed="rId25" cstate="print">
                       <a:extLst>
                         <a:ext uri="{28A0092B-C50C-407E-A947-70E740481C1C}">
                           <a14:useLocalDpi xmlns:a14="http://schemas.microsoft.com/office/drawing/2010/main" val="0"/>
@@ -8095,7 +8221,7 @@
           <w:lang w:eastAsia="ja-JP"/>
         </w:rPr>
       </w:pPr>
-      <w:bookmarkStart w:id="42" w:name="_Toc409623237"/>
+      <w:bookmarkStart w:id="42" w:name="_Toc441505656"/>
       <w:proofErr w:type="spellStart"/>
       <w:r>
         <w:rPr>
@@ -8171,7 +8297,7 @@
                     </pic:cNvPicPr>
                   </pic:nvPicPr>
                   <pic:blipFill>
-                    <a:blip r:embed="rId28" cstate="print">
+                    <a:blip r:embed="rId26" cstate="print">
                       <a:extLst>
                         <a:ext uri="{28A0092B-C50C-407E-A947-70E740481C1C}">
                           <a14:useLocalDpi xmlns:a14="http://schemas.microsoft.com/office/drawing/2010/main" val="0"/>
@@ -8224,7 +8350,7 @@
           <w:lang w:eastAsia="ja-JP"/>
         </w:rPr>
       </w:pPr>
-      <w:bookmarkStart w:id="43" w:name="_Toc409623238"/>
+      <w:bookmarkStart w:id="43" w:name="_Toc441505657"/>
       <w:r>
         <w:rPr>
           <w:lang w:eastAsia="ja-JP"/>
@@ -8241,7 +8367,7 @@
           <w:lang w:eastAsia="ja-JP"/>
         </w:rPr>
       </w:pPr>
-      <w:bookmarkStart w:id="44" w:name="_Toc409623239"/>
+      <w:bookmarkStart w:id="44" w:name="_Toc441505658"/>
       <w:r>
         <w:rPr>
           <w:lang w:eastAsia="ja-JP"/>
@@ -8302,7 +8428,7 @@
                     </pic:cNvPicPr>
                   </pic:nvPicPr>
                   <pic:blipFill>
-                    <a:blip r:embed="rId29" cstate="print">
+                    <a:blip r:embed="rId27" cstate="print">
                       <a:extLst>
                         <a:ext uri="{28A0092B-C50C-407E-A947-70E740481C1C}">
                           <a14:useLocalDpi xmlns:a14="http://schemas.microsoft.com/office/drawing/2010/main" val="0"/>
@@ -8347,7 +8473,7 @@
         </w:rPr>
         <w:br w:type="page"/>
       </w:r>
-      <w:bookmarkStart w:id="45" w:name="_Toc409623240"/>
+      <w:bookmarkStart w:id="45" w:name="_Toc441505659"/>
       <w:r>
         <w:rPr>
           <w:lang w:eastAsia="ja-JP"/>
@@ -8364,7 +8490,7 @@
           <w:lang w:eastAsia="ja-JP"/>
         </w:rPr>
       </w:pPr>
-      <w:bookmarkStart w:id="46" w:name="_Toc409623241"/>
+      <w:bookmarkStart w:id="46" w:name="_Toc441505660"/>
       <w:r>
         <w:rPr>
           <w:lang w:eastAsia="ja-JP"/>
@@ -8424,7 +8550,7 @@
                     </pic:cNvPicPr>
                   </pic:nvPicPr>
                   <pic:blipFill>
-                    <a:blip r:embed="rId30" cstate="print">
+                    <a:blip r:embed="rId28" cstate="print">
                       <a:extLst>
                         <a:ext uri="{28A0092B-C50C-407E-A947-70E740481C1C}">
                           <a14:useLocalDpi xmlns:a14="http://schemas.microsoft.com/office/drawing/2010/main" val="0"/>
@@ -8477,7 +8603,7 @@
           <w:lang w:eastAsia="ja-JP"/>
         </w:rPr>
       </w:pPr>
-      <w:bookmarkStart w:id="47" w:name="_Toc409623242"/>
+      <w:bookmarkStart w:id="47" w:name="_Toc441505661"/>
       <w:r>
         <w:rPr>
           <w:lang w:eastAsia="ja-JP"/>
@@ -8493,7 +8619,7 @@
           <w:lang w:eastAsia="ja-JP"/>
         </w:rPr>
       </w:pPr>
-      <w:bookmarkStart w:id="48" w:name="_Toc409623243"/>
+      <w:bookmarkStart w:id="48" w:name="_Toc441505662"/>
       <w:r>
         <w:rPr>
           <w:lang w:eastAsia="ja-JP"/>
@@ -8554,7 +8680,7 @@
                     </pic:cNvPicPr>
                   </pic:nvPicPr>
                   <pic:blipFill>
-                    <a:blip r:embed="rId31" cstate="print">
+                    <a:blip r:embed="rId29" cstate="print">
                       <a:extLst>
                         <a:ext uri="{28A0092B-C50C-407E-A947-70E740481C1C}">
                           <a14:useLocalDpi xmlns:a14="http://schemas.microsoft.com/office/drawing/2010/main" val="0"/>
@@ -8590,7 +8716,7 @@
       <w:pPr>
         <w:pStyle w:val="Heading1"/>
       </w:pPr>
-      <w:bookmarkStart w:id="49" w:name="_Toc409623244"/>
+      <w:bookmarkStart w:id="49" w:name="_Toc441505663"/>
       <w:r>
         <w:lastRenderedPageBreak/>
         <w:t>Implementation</w:t>
@@ -8612,7 +8738,7 @@
           <w:lang w:eastAsia="ja-JP"/>
         </w:rPr>
       </w:pPr>
-      <w:bookmarkStart w:id="50" w:name="_Toc409623245"/>
+      <w:bookmarkStart w:id="50" w:name="_Toc441505664"/>
       <w:r>
         <w:rPr>
           <w:lang w:eastAsia="ja-JP"/>
@@ -8662,7 +8788,7 @@
         </w:rPr>
         <w:t xml:space="preserve"> is available at: </w:t>
       </w:r>
-      <w:hyperlink r:id="rId32" w:history="1">
+      <w:hyperlink r:id="rId30" w:history="1">
         <w:r>
           <w:rPr>
             <w:rStyle w:val="Hyperlink"/>
@@ -8679,7 +8805,7 @@
           <w:lang w:eastAsia="ja-JP"/>
         </w:rPr>
       </w:pPr>
-      <w:bookmarkStart w:id="51" w:name="_Toc409623246"/>
+      <w:bookmarkStart w:id="51" w:name="_Toc441505665"/>
       <w:r>
         <w:rPr>
           <w:lang w:eastAsia="ja-JP"/>
@@ -8701,7 +8827,7 @@
         </w:rPr>
         <w:t xml:space="preserve">Please see: </w:t>
       </w:r>
-      <w:hyperlink r:id="rId33" w:history="1">
+      <w:hyperlink r:id="rId31" w:history="1">
         <w:r>
           <w:rPr>
             <w:rStyle w:val="Hyperlink"/>
@@ -8721,7 +8847,7 @@
       <w:pPr>
         <w:pStyle w:val="Heading2"/>
       </w:pPr>
-      <w:bookmarkStart w:id="52" w:name="_Toc409623247"/>
+      <w:bookmarkStart w:id="52" w:name="_Toc441505666"/>
       <w:r>
         <w:t>Test Plan</w:t>
       </w:r>
@@ -8734,7 +8860,7 @@
       <w:r>
         <w:t xml:space="preserve">Please see: </w:t>
       </w:r>
-      <w:hyperlink r:id="rId34" w:history="1">
+      <w:hyperlink r:id="rId32" w:history="1">
         <w:r>
           <w:rPr>
             <w:rStyle w:val="Hyperlink"/>
@@ -8750,7 +8876,7 @@
       <w:pPr>
         <w:pStyle w:val="Heading1"/>
       </w:pPr>
-      <w:bookmarkStart w:id="53" w:name="_Toc409623248"/>
+      <w:bookmarkStart w:id="53" w:name="_Toc441505667"/>
       <w:r>
         <w:lastRenderedPageBreak/>
         <w:t>Interfaces</w:t>
@@ -8807,7 +8933,7 @@
       </w:pPr>
       <w:bookmarkStart w:id="54" w:name="_Toc318106311"/>
       <w:bookmarkStart w:id="55" w:name="_Toc391907791"/>
-      <w:bookmarkStart w:id="56" w:name="_Toc409623249"/>
+      <w:bookmarkStart w:id="56" w:name="_Toc441505668"/>
       <w:r>
         <w:t>D-Bus</w:t>
       </w:r>
@@ -8835,7 +8961,7 @@
       </w:r>
     </w:p>
     <w:p>
-      <w:hyperlink r:id="rId35" w:anchor="message-protocol-signatures" w:history="1">
+      <w:hyperlink r:id="rId33" w:anchor="message-protocol-signatures" w:history="1">
         <w:r>
           <w:rPr>
             <w:rStyle w:val="Hyperlink"/>
@@ -8852,7 +8978,7 @@
       </w:r>
     </w:p>
     <w:p>
-      <w:hyperlink r:id="rId36" w:anchor="introspection-format" w:history="1">
+      <w:hyperlink r:id="rId34" w:anchor="introspection-format" w:history="1">
         <w:r>
           <w:rPr>
             <w:rStyle w:val="Hyperlink"/>
@@ -8870,7 +8996,7 @@
       </w:pPr>
       <w:bookmarkStart w:id="57" w:name="_Toc318106312"/>
       <w:bookmarkStart w:id="58" w:name="_Toc391907792"/>
-      <w:bookmarkStart w:id="59" w:name="_Toc409623250"/>
+      <w:bookmarkStart w:id="59" w:name="_Toc441505669"/>
       <w:proofErr w:type="spellStart"/>
       <w:r>
         <w:t>Git</w:t>
@@ -8905,7 +9031,7 @@
       </w:r>
     </w:p>
     <w:p>
-      <w:hyperlink r:id="rId37" w:history="1">
+      <w:hyperlink r:id="rId35" w:history="1">
         <w:r>
           <w:rPr>
             <w:rStyle w:val="Hyperlink"/>
@@ -8919,7 +9045,7 @@
         <w:pStyle w:val="Heading2"/>
       </w:pPr>
       <w:bookmarkStart w:id="60" w:name="_Toc391907793"/>
-      <w:bookmarkStart w:id="61" w:name="_Toc409623251"/>
+      <w:bookmarkStart w:id="61" w:name="_Toc441505670"/>
       <w:r>
         <w:t>Naming Conventions</w:t>
       </w:r>
@@ -8933,7 +9059,7 @@
       <w:r>
         <w:t xml:space="preserve">Please see </w:t>
       </w:r>
-      <w:hyperlink r:id="rId38" w:history="1">
+      <w:hyperlink r:id="rId36" w:history="1">
         <w:r>
           <w:rPr>
             <w:rStyle w:val="Hyperlink"/>
@@ -9325,7 +9451,7 @@
       </w:pPr>
       <w:bookmarkStart w:id="62" w:name="_Toc319789769"/>
       <w:bookmarkStart w:id="63" w:name="_Toc391907794"/>
-      <w:bookmarkStart w:id="64" w:name="_Toc409623252"/>
+      <w:bookmarkStart w:id="64" w:name="_Toc441505671"/>
       <w:r>
         <w:t>Data Types Convention</w:t>
       </w:r>
@@ -9373,7 +9499,7 @@
           <w:sz w:val="20"/>
         </w:rPr>
       </w:pPr>
-      <w:hyperlink r:id="rId39" w:history="1">
+      <w:hyperlink r:id="rId37" w:history="1">
         <w:r>
           <w:rPr>
             <w:rStyle w:val="Hyperlink"/>
@@ -9751,7 +9877,7 @@
         <w:ind w:left="578" w:hanging="578"/>
       </w:pPr>
       <w:bookmarkStart w:id="65" w:name="_Toc391907795"/>
-      <w:bookmarkStart w:id="66" w:name="_Toc409623253"/>
+      <w:bookmarkStart w:id="66" w:name="_Toc441505672"/>
       <w:r>
         <w:t>Errors</w:t>
       </w:r>
@@ -10413,7 +10539,7 @@
       <w:r>
         <w:t xml:space="preserve">Please see </w:t>
       </w:r>
-      <w:hyperlink r:id="rId40" w:history="1">
+      <w:hyperlink r:id="rId38" w:history="1">
         <w:r>
           <w:rPr>
             <w:rStyle w:val="Hyperlink"/>
@@ -10431,9 +10557,9 @@
       </w:pPr>
     </w:p>
     <w:sectPr>
-      <w:footerReference w:type="even" r:id="rId41"/>
-      <w:headerReference w:type="first" r:id="rId42"/>
-      <w:footerReference w:type="first" r:id="rId43"/>
+      <w:footerReference w:type="even" r:id="rId39"/>
+      <w:headerReference w:type="first" r:id="rId40"/>
+      <w:footerReference w:type="first" r:id="rId41"/>
       <w:type w:val="continuous"/>
       <w:pgSz w:w="11907" w:h="16839" w:code="9"/>
       <w:pgMar w:top="1440" w:right="1440" w:bottom="1440" w:left="1440" w:header="720" w:footer="720" w:gutter="0"/>
@@ -10555,7 +10681,7 @@
             <w:rPr>
               <w:noProof/>
             </w:rPr>
-            <w:t>2015</w:t>
+            <w:t>2016</w:t>
           </w:r>
           <w:r>
             <w:rPr>
@@ -10848,7 +10974,7 @@
       <w:rPr>
         <w:noProof/>
       </w:rPr>
-      <w:t>2015</w:t>
+      <w:t>2016</w:t>
     </w:r>
     <w:r>
       <w:rPr>
@@ -11043,10 +11169,7 @@
             <w:fldChar w:fldCharType="begin"/>
           </w:r>
           <w:r>
-            <w:instrText xml:space="preserve"> DOCPROPE</w:instrText>
-          </w:r>
-          <w:r>
-            <w:instrText xml:space="preserve">RTY "GENIVI-DocLicense" \* MERGEFORMAT </w:instrText>
+            <w:instrText xml:space="preserve"> DOCPROPERTY "GENIVI-DocLicense" \* MERGEFORMAT </w:instrText>
           </w:r>
           <w:r>
             <w:fldChar w:fldCharType="separate"/>
@@ -11245,7 +11368,7 @@
             <w:rPr>
               <w:noProof/>
             </w:rPr>
-            <w:t>2015</w:t>
+            <w:t>2016</w:t>
           </w:r>
           <w:r>
             <w:rPr>
@@ -11348,7 +11471,7 @@
       <w:rPr>
         <w:noProof/>
       </w:rPr>
-      <w:t>2015</w:t>
+      <w:t>2016</w:t>
     </w:r>
     <w:r>
       <w:rPr>
@@ -17551,7 +17674,7 @@
 </file>
 
 <file path=customXml/itemProps1.xml><?xml version="1.0" encoding="utf-8"?>
-<ds:datastoreItem xmlns:ds="http://schemas.openxmlformats.org/officeDocument/2006/customXml" ds:itemID="{AB7F5E6F-2066-41C5-9C63-5834C2DC848A}">
+<ds:datastoreItem xmlns:ds="http://schemas.openxmlformats.org/officeDocument/2006/customXml" ds:itemID="{6028C764-D053-4A53-B3D2-DCFB57301A67}">
   <ds:schemaRefs>
     <ds:schemaRef ds:uri="http://schemas.openxmlformats.org/officeDocument/2006/bibliography"/>
   </ds:schemaRefs>

</xml_diff>

<commit_message>
update api version (v4.0.0-alpha -> v4.0.0) after SAT approval. change component specification ID (26 -> 51) as requested by SAT
</commit_message>
<xml_diff>
--- a/enhanced-position-service/dbus/doc/tools/GENIVI_EnhancedPositionService_ComponentSpecification-part1.docx
+++ b/enhanced-position-service/dbus/doc/tools/GENIVI_EnhancedPositionService_ComponentSpecification-part1.docx
@@ -7,9 +7,7 @@
         <w:jc w:val="center"/>
       </w:pPr>
       <w:bookmarkStart w:id="0" w:name="_Ref446310717"/>
-      <w:bookmarkStart w:id="1" w:name="_GoBack"/>
       <w:bookmarkEnd w:id="0"/>
-      <w:bookmarkEnd w:id="1"/>
       <w:r>
         <w:rPr>
           <w:noProof/>
@@ -162,7 +160,7 @@
           <w:sz w:val="40"/>
           <w:lang w:val="it-IT"/>
         </w:rPr>
-        <w:t>26</w:t>
+        <w:t>51</w:t>
       </w:r>
       <w:r>
         <w:rPr>
@@ -177,14 +175,12 @@
         <w:spacing w:after="360"/>
         <w:rPr>
           <w:sz w:val="40"/>
-          <w:lang w:val="it-IT"/>
         </w:rPr>
       </w:pPr>
       <w:proofErr w:type="spellStart"/>
       <w:r>
         <w:rPr>
           <w:sz w:val="40"/>
-          <w:lang w:val="it-IT"/>
         </w:rPr>
         <w:t>EnhancedPositionService</w:t>
       </w:r>
@@ -197,74 +193,48 @@
           <w:sz w:val="40"/>
         </w:rPr>
       </w:pPr>
-      <w:r>
-        <w:fldChar w:fldCharType="begin"/>
-      </w:r>
-      <w:r>
-        <w:instrText xml:space="preserve"> DOCPROPERTY "GENIVI-DocType"  \* MERGEFORMAT </w:instrText>
-      </w:r>
-      <w:r>
-        <w:fldChar w:fldCharType="separate"/>
-      </w:r>
-      <w:r>
+      <w:fldSimple w:instr=" DOCPROPERTY &quot;GENIVI-DocType&quot;  \* MERGEFORMAT ">
+        <w:r>
+          <w:rPr>
+            <w:sz w:val="40"/>
+          </w:rPr>
+          <w:t>Component Specification</w:t>
+        </w:r>
+      </w:fldSimple>
+    </w:p>
+    <w:p>
+      <w:pPr>
+        <w:spacing w:after="360"/>
         <w:rPr>
           <w:sz w:val="40"/>
         </w:rPr>
-        <w:t>Component Specification</w:t>
-      </w:r>
+      </w:pPr>
       <w:r>
         <w:rPr>
           <w:sz w:val="40"/>
         </w:rPr>
-        <w:fldChar w:fldCharType="end"/>
-      </w:r>
-    </w:p>
-    <w:p>
-      <w:pPr>
-        <w:spacing w:after="360"/>
+        <w:t>Accepted Version</w:t>
+      </w:r>
+      <w:r>
         <w:rPr>
           <w:sz w:val="40"/>
         </w:rPr>
-      </w:pPr>
-      <w:r>
-        <w:rPr>
-          <w:sz w:val="40"/>
-        </w:rPr>
-        <w:t>Accepted Version</w:t>
-      </w:r>
-      <w:r>
-        <w:rPr>
-          <w:sz w:val="40"/>
-        </w:rPr>
         <w:t xml:space="preserve"> </w:t>
       </w:r>
-      <w:r>
-        <w:fldChar w:fldCharType="begin"/>
-      </w:r>
-      <w:r>
-        <w:instrText xml:space="preserve"> DOCPROPERTY "GENIVI-DocVersion"  \* MERGEFORMAT </w:instrText>
-      </w:r>
-      <w:r>
-        <w:fldChar w:fldCharType="separate"/>
-      </w:r>
-      <w:r>
-        <w:rPr>
-          <w:sz w:val="40"/>
-        </w:rPr>
-        <w:t>4</w:t>
-      </w:r>
-      <w:r>
-        <w:rPr>
-          <w:sz w:val="40"/>
-        </w:rPr>
-        <w:t>.0</w:t>
-      </w:r>
-      <w:r>
-        <w:rPr>
-          <w:sz w:val="40"/>
-        </w:rPr>
-        <w:fldChar w:fldCharType="end"/>
-      </w:r>
+      <w:fldSimple w:instr=" DOCPROPERTY &quot;GENIVI-DocVersion&quot;  \* MERGEFORMAT ">
+        <w:r>
+          <w:rPr>
+            <w:sz w:val="40"/>
+          </w:rPr>
+          <w:t>4</w:t>
+        </w:r>
+        <w:r>
+          <w:rPr>
+            <w:sz w:val="40"/>
+          </w:rPr>
+          <w:t>.0</w:t>
+        </w:r>
+      </w:fldSimple>
       <w:r>
         <w:rPr>
           <w:sz w:val="40"/>
@@ -285,7 +255,7 @@
           <w:rFonts w:ascii="Arial" w:hAnsi="Arial" w:cs="Arial"/>
           <w:b/>
         </w:rPr>
-        <w:t>25</w:t>
+        <w:t>11</w:t>
       </w:r>
       <w:r>
         <w:rPr>
@@ -299,7 +269,7 @@
           <w:rFonts w:ascii="Arial" w:hAnsi="Arial" w:cs="Arial"/>
           <w:b/>
         </w:rPr>
-        <w:t>Jan</w:t>
+        <w:t>Feb</w:t>
       </w:r>
       <w:r>
         <w:rPr>
@@ -338,27 +308,14 @@
           <w:rFonts w:ascii="Arial" w:hAnsi="Arial" w:cs="Arial"/>
         </w:rPr>
       </w:pPr>
-      <w:r>
-        <w:fldChar w:fldCharType="begin"/>
-      </w:r>
-      <w:r>
-        <w:instrText xml:space="preserve"> DOCPROPERTY "Destination"  \* MERGEFORMAT </w:instrText>
-      </w:r>
-      <w:r>
-        <w:fldChar w:fldCharType="separate"/>
-      </w:r>
-      <w:r>
-        <w:rPr>
-          <w:rFonts w:ascii="Arial" w:hAnsi="Arial" w:cs="Arial"/>
-        </w:rPr>
-        <w:t>GENIVI Alliance</w:t>
-      </w:r>
-      <w:r>
-        <w:rPr>
-          <w:rFonts w:ascii="Arial" w:hAnsi="Arial" w:cs="Arial"/>
-        </w:rPr>
-        <w:fldChar w:fldCharType="end"/>
-      </w:r>
+      <w:fldSimple w:instr=" DOCPROPERTY &quot;Destination&quot;  \* MERGEFORMAT ">
+        <w:r>
+          <w:rPr>
+            <w:rFonts w:ascii="Arial" w:hAnsi="Arial" w:cs="Arial"/>
+          </w:rPr>
+          <w:t>GENIVI Alliance</w:t>
+        </w:r>
+      </w:fldSimple>
     </w:p>
     <w:p>
       <w:pPr>
@@ -742,27 +699,14 @@
           <w:noProof/>
         </w:rPr>
       </w:pPr>
-      <w:r>
-        <w:fldChar w:fldCharType="begin"/>
-      </w:r>
-      <w:r>
-        <w:instrText xml:space="preserve"> DOCPROPERTY "GENIVI-DocLicense" \* MERGEFORMAT </w:instrText>
-      </w:r>
-      <w:r>
-        <w:fldChar w:fldCharType="separate"/>
-      </w:r>
-      <w:r>
-        <w:rPr>
-          <w:rFonts w:ascii="Arial" w:hAnsi="Arial" w:cs="Arial"/>
-        </w:rPr>
-        <w:instrText>This work is licensed under a Creative Commons Attribution-ShareAlike 4.0 International License.</w:instrText>
-      </w:r>
-      <w:r>
-        <w:rPr>
-          <w:rFonts w:ascii="Arial" w:hAnsi="Arial" w:cs="Arial"/>
-        </w:rPr>
-        <w:fldChar w:fldCharType="end"/>
-      </w:r>
+      <w:fldSimple w:instr=" DOCPROPERTY &quot;GENIVI-DocLicense&quot; \* MERGEFORMAT ">
+        <w:r>
+          <w:rPr>
+            <w:rFonts w:ascii="Arial" w:hAnsi="Arial" w:cs="Arial"/>
+          </w:rPr>
+          <w:instrText>This work is licensed under a Creative Commons Attribution-ShareAlike 4.0 International License.</w:instrText>
+        </w:r>
+      </w:fldSimple>
       <w:r>
         <w:rPr>
           <w:rFonts w:ascii="Arial" w:hAnsi="Arial" w:cs="Arial"/>
@@ -853,93 +797,70 @@
         <w:lastRenderedPageBreak/>
         <w:t xml:space="preserve">Copyright © </w:t>
       </w:r>
-      <w:r>
+      <w:fldSimple w:instr=" DOCPROPERTY  GENIVI-CopyrightYear  \* MERGEFORMAT ">
+        <w:r>
+          <w:t>2014</w:t>
+        </w:r>
+      </w:fldSimple>
+      <w:r>
+        <w:t xml:space="preserve">, </w:t>
+      </w:r>
+      <w:r>
+        <w:rPr>
+          <w:noProof/>
+        </w:rPr>
         <w:fldChar w:fldCharType="begin"/>
       </w:r>
       <w:r>
-        <w:instrText xml:space="preserve"> DOCPROPERTY  GENIVI-CopyrightYear  \* MERGEFORMAT </w:instrText>
-      </w:r>
-      <w:r>
+        <w:rPr>
+          <w:noProof/>
+        </w:rPr>
+        <w:instrText xml:space="preserve"> IF </w:instrText>
+      </w:r>
+      <w:r>
+        <w:rPr>
+          <w:noProof/>
+        </w:rPr>
+        <w:fldChar w:fldCharType="begin"/>
+      </w:r>
+      <w:r>
+        <w:rPr>
+          <w:noProof/>
+        </w:rPr>
+        <w:instrText xml:space="preserve"> DOCPROPERTY "GENIVI-Public" </w:instrText>
+      </w:r>
+      <w:r>
+        <w:rPr>
+          <w:noProof/>
+        </w:rPr>
         <w:fldChar w:fldCharType="separate"/>
       </w:r>
       <w:r>
-        <w:t>2014</w:t>
-      </w:r>
-      <w:r>
+        <w:rPr>
+          <w:noProof/>
+        </w:rPr>
+        <w:instrText>Y</w:instrText>
+      </w:r>
+      <w:r>
+        <w:rPr>
+          <w:noProof/>
+        </w:rPr>
         <w:fldChar w:fldCharType="end"/>
       </w:r>
       <w:r>
-        <w:t xml:space="preserve">, </w:t>
-      </w:r>
-      <w:r>
         <w:rPr>
           <w:noProof/>
         </w:rPr>
-        <w:fldChar w:fldCharType="begin"/>
-      </w:r>
-      <w:r>
-        <w:rPr>
-          <w:noProof/>
-        </w:rPr>
-        <w:instrText xml:space="preserve"> IF </w:instrText>
-      </w:r>
-      <w:r>
-        <w:rPr>
-          <w:noProof/>
-        </w:rPr>
-        <w:fldChar w:fldCharType="begin"/>
-      </w:r>
-      <w:r>
-        <w:rPr>
-          <w:noProof/>
-        </w:rPr>
-        <w:instrText xml:space="preserve"> DOCPROPERTY "GENIVI-Public" </w:instrText>
-      </w:r>
-      <w:r>
-        <w:rPr>
-          <w:noProof/>
-        </w:rPr>
-        <w:fldChar w:fldCharType="separate"/>
-      </w:r>
-      <w:r>
-        <w:rPr>
-          <w:noProof/>
-        </w:rPr>
-        <w:instrText>Y</w:instrText>
-      </w:r>
-      <w:r>
-        <w:rPr>
-          <w:noProof/>
-        </w:rPr>
-        <w:fldChar w:fldCharType="end"/>
-      </w:r>
-      <w:r>
-        <w:rPr>
-          <w:noProof/>
-        </w:rPr>
         <w:instrText xml:space="preserve"> = Y "</w:instrText>
       </w:r>
-      <w:r>
-        <w:fldChar w:fldCharType="begin"/>
-      </w:r>
-      <w:r>
-        <w:instrText xml:space="preserve"> DOCPROPERTY "GENIVI-CopyrightHolders" \* MERGEFORMAT </w:instrText>
-      </w:r>
-      <w:r>
-        <w:fldChar w:fldCharType="separate"/>
-      </w:r>
-      <w:r>
-        <w:rPr>
-          <w:noProof/>
-        </w:rPr>
-        <w:instrText>BMW Car IT GmbH, Continental Automotive GmbH, PCA Peugeot Citroën, XS Embedded GmbH, TomTom International B.V., Alpine Electronics R&amp;D Europe GmbH, AISIN AW CO.LTD</w:instrText>
-      </w:r>
-      <w:r>
-        <w:rPr>
-          <w:noProof/>
-        </w:rPr>
-        <w:fldChar w:fldCharType="end"/>
-      </w:r>
+      <w:fldSimple w:instr=" DOCPROPERTY &quot;GENIVI-CopyrightHolders&quot; \* MERGEFORMAT ">
+        <w:r>
+          <w:rPr>
+            <w:noProof/>
+          </w:rPr>
+          <w:instrText>BMW Car IT GmbH, Continental Automotive GmbH, PCA Peugeot Citroën, XS Embedded GmbH, TomTom International B.V., Alpine Electronics R&amp;D Europe GmbH, AISIN AW CO.LTD</w:instrText>
+        </w:r>
+      </w:fldSimple>
       <w:r>
         <w:rPr>
           <w:noProof/>
@@ -1006,311 +927,222 @@
       <w:r>
         <w:instrText xml:space="preserve"> IF </w:instrText>
       </w:r>
+      <w:fldSimple w:instr=" DOCPROPERTY &quot;GENIVI-Public&quot; ">
+        <w:r>
+          <w:instrText>Y</w:instrText>
+        </w:r>
+      </w:fldSimple>
+      <w:r>
+        <w:instrText xml:space="preserve"> = Y "copyright holders" "GENIVI Alliance" \* MERGEFORMAT </w:instrText>
+      </w:r>
+      <w:r>
+        <w:fldChar w:fldCharType="separate"/>
+      </w:r>
+      <w:r>
+        <w:rPr>
+          <w:noProof/>
+        </w:rPr>
+        <w:t>copyright holders</w:t>
+      </w:r>
+      <w:r>
+        <w:fldChar w:fldCharType="end"/>
+      </w:r>
+      <w:r>
+        <w:t xml:space="preserve"> and its use and disclosure are restricted.  Elements of GENIVI Alliance specifications may be subject to third party intellectual property rights, including without limitation, patent, copyright or trademark rights (and such third parties may or may not be members of GENIVI Alliance).  GENIVI Alliance </w:t>
+      </w:r>
       <w:r>
         <w:fldChar w:fldCharType="begin"/>
       </w:r>
       <w:r>
-        <w:instrText xml:space="preserve"> DOCPROPERTY "GENIVI-Public" </w:instrText>
+        <w:instrText xml:space="preserve"> IF </w:instrText>
+      </w:r>
+      <w:fldSimple w:instr=" DOCPROPERTY &quot;GENIVI-Public&quot; ">
+        <w:r>
+          <w:instrText>Y</w:instrText>
+        </w:r>
+      </w:fldSimple>
+      <w:r>
+        <w:instrText xml:space="preserve"> = Y "and the copyright holders are" "is" \* MERGEFORMAT </w:instrText>
       </w:r>
       <w:r>
         <w:fldChar w:fldCharType="separate"/>
       </w:r>
       <w:r>
-        <w:instrText>Y</w:instrText>
+        <w:rPr>
+          <w:noProof/>
+        </w:rPr>
+        <w:t>and the copyright holders are</w:t>
       </w:r>
       <w:r>
         <w:fldChar w:fldCharType="end"/>
       </w:r>
       <w:r>
-        <w:instrText xml:space="preserve"> = Y "copyright holders" "GENIVI Alliance" \* MERGEFORMAT </w:instrText>
+        <w:t xml:space="preserve"> not responsible and shall not be held responsible in any manner for identifying, failing to identify, or for securing proper access to or use of, any or all such third party intellectual property rights.</w:t>
+      </w:r>
+      <w:r>
+        <w:fldChar w:fldCharType="begin"/>
+      </w:r>
+      <w:r>
+        <w:instrText xml:space="preserve"> IF </w:instrText>
+      </w:r>
+      <w:fldSimple w:instr=" DOCPROPERTY &quot;GENIVI-Public&quot; ">
+        <w:r>
+          <w:instrText>Y</w:instrText>
+        </w:r>
+      </w:fldSimple>
+      <w:r>
+        <w:instrText xml:space="preserve"> = Y "" "</w:instrText>
+      </w:r>
+    </w:p>
+    <w:p>
+      <w:pPr>
+        <w:pStyle w:val="Body"/>
+      </w:pPr>
+      <w:r>
+        <w:instrText xml:space="preserve">This document and the information contained herein are provided on an </w:instrText>
+      </w:r>
+      <w:r>
+        <w:fldChar w:fldCharType="begin"/>
+      </w:r>
+      <w:r>
+        <w:instrText xml:space="preserve"> SET OQ "\“" </w:instrText>
       </w:r>
       <w:r>
         <w:fldChar w:fldCharType="separate"/>
       </w:r>
+      <w:bookmarkStart w:id="1" w:name="OQ"/>
       <w:r>
         <w:rPr>
           <w:noProof/>
         </w:rPr>
-        <w:t>copyright holders</w:t>
-      </w:r>
+        <w:instrText>“</w:instrText>
+      </w:r>
+      <w:bookmarkEnd w:id="1"/>
       <w:r>
         <w:fldChar w:fldCharType="end"/>
       </w:r>
       <w:r>
-        <w:t xml:space="preserve"> and its use and disclosure are restricted.  Elements of GENIVI Alliance specifications may be subject to third party intellectual property rights, including without limitation, patent, copyright or trademark rights (and such third parties may or may not be members of GENIVI Alliance).  GENIVI Alliance </w:t>
-      </w:r>
-      <w:r>
         <w:fldChar w:fldCharType="begin"/>
       </w:r>
       <w:r>
+        <w:instrText xml:space="preserve"> SET CQ "\”" </w:instrText>
+      </w:r>
+      <w:r>
+        <w:fldChar w:fldCharType="separate"/>
+      </w:r>
+      <w:bookmarkStart w:id="2" w:name="CQ"/>
+      <w:r>
+        <w:rPr>
+          <w:noProof/>
+        </w:rPr>
+        <w:instrText>”</w:instrText>
+      </w:r>
+      <w:bookmarkEnd w:id="2"/>
+      <w:r>
+        <w:fldChar w:fldCharType="end"/>
+      </w:r>
+      <w:fldSimple w:instr=" OQ ">
+        <w:r>
+          <w:rPr>
+            <w:noProof/>
+          </w:rPr>
+          <w:instrText>“</w:instrText>
+        </w:r>
+      </w:fldSimple>
+      <w:r>
+        <w:instrText>AS IS AND WITH ALL FAULTS</w:instrText>
+      </w:r>
+      <w:fldSimple w:instr=" CQ ">
+        <w:r>
+          <w:rPr>
+            <w:noProof/>
+          </w:rPr>
+          <w:instrText>”</w:instrText>
+        </w:r>
+      </w:fldSimple>
+      <w:r>
+        <w:instrText xml:space="preserve"> basis and GENIVI ALLIANCE DISCLAIMS ALL WARRANTIES EXPRESS OR IMPLIED, INCLUDING BUT NOT LIMITED TO:</w:instrText>
+      </w:r>
+    </w:p>
+    <w:p>
+      <w:pPr>
+        <w:pStyle w:val="Body"/>
+      </w:pPr>
+      <w:r>
+        <w:instrText>(A) ANY WARRANTY THAT THE USE OF THE INFORMATION HEREIN WILL NOT INFRINGE ANY RIGHTS OF THIRD PARTIES (INCLUDING WITHOUT LIMITATION ANY INTELLECTUAL PROPERTY RIGHTS, INCLUDING PATENT, COPYRIGHT OR TRADEMARK RIGHTS);</w:instrText>
+      </w:r>
+    </w:p>
+    <w:p>
+      <w:pPr>
+        <w:pStyle w:val="Body"/>
+      </w:pPr>
+      <w:r>
+        <w:instrText>OR</w:instrText>
+      </w:r>
+    </w:p>
+    <w:p>
+      <w:pPr>
+        <w:pStyle w:val="Body"/>
+      </w:pPr>
+      <w:r>
+        <w:instrText>(B) ANY IMPLIED WARRANTIES OF MERCHANTABILITY, FITNESS FOR A PARTICULAR PURPOSE, TITLE OR NON-INFRINGEMENT.</w:instrText>
+      </w:r>
+    </w:p>
+    <w:p>
+      <w:pPr>
+        <w:pStyle w:val="Body"/>
+      </w:pPr>
+      <w:r>
+        <w:instrText xml:space="preserve">IN NO EVENT WILL GENIVI ALLIANCE BE LIABLE FOR ANY LOSS OF PROFITS, LOSS OF BUSINESS, LOSS OF USE OF DATA, INTERRUPTION OF BUSINESS, OR FOR ANY OTHER DIRECT, INDIRECT, SPECIAL OR EXEMPLARY, INCIDENTAL, PUNITIVE OR CONSEQUENTIAL DAMAGES OF ANY KIND, WHETHER IN CONTRACT, TORT OR OTHERWISE, IN CONNECTION WITH THE USE OF THIS DOCUMENT OR THE INFORMATION CONTAINED HEREIN, EVEN IF ADVISED OF THE POSSIBILITY OF SUCH LOSS OR DAMAGE." \* MERGEFORMAT </w:instrText>
+      </w:r>
+      <w:r>
+        <w:fldChar w:fldCharType="end"/>
+      </w:r>
+    </w:p>
+    <w:p>
+      <w:pPr>
+        <w:pStyle w:val="Body"/>
+      </w:pPr>
+      <w:r>
+        <w:t>GENIVI and the GENIVI Logo are trademarks of GENIVI Alliance in the U.S. and/or other countries.  Other company, brand and product names referred to in this document may be trademarks that are claimed as the property of their respective owners.</w:t>
+      </w:r>
+    </w:p>
+    <w:p>
+      <w:pPr>
+        <w:pStyle w:val="Body"/>
+      </w:pPr>
+      <w:r>
+        <w:fldChar w:fldCharType="begin"/>
+      </w:r>
+      <w:r>
         <w:instrText xml:space="preserve"> IF </w:instrText>
       </w:r>
-      <w:r>
-        <w:fldChar w:fldCharType="begin"/>
-      </w:r>
-      <w:r>
-        <w:instrText xml:space="preserve"> DOCPROPERTY "GENIVI-Public</w:instrText>
-      </w:r>
-      <w:r>
-        <w:instrText xml:space="preserve">" </w:instrText>
-      </w:r>
-      <w:r>
-        <w:fldChar w:fldCharType="separate"/>
-      </w:r>
-      <w:r>
-        <w:instrText>Y</w:instrText>
-      </w:r>
-      <w:r>
-        <w:fldChar w:fldCharType="end"/>
-      </w:r>
-      <w:r>
-        <w:instrText xml:space="preserve"> = Y "and the copyright holders are" "is" \* MERGEFORMAT </w:instrText>
-      </w:r>
-      <w:r>
-        <w:fldChar w:fldCharType="separate"/>
-      </w:r>
-      <w:r>
-        <w:rPr>
-          <w:noProof/>
-        </w:rPr>
-        <w:t>and the copyright holders are</w:t>
-      </w:r>
-      <w:r>
-        <w:fldChar w:fldCharType="end"/>
-      </w:r>
-      <w:r>
-        <w:t xml:space="preserve"> not responsible and shall not be held responsible in any manner for identifying, failing to identify, or for securing proper access to or use of, any or all such third party intellectual property rights.</w:t>
-      </w:r>
-      <w:r>
-        <w:fldChar w:fldCharType="begin"/>
-      </w:r>
-      <w:r>
-        <w:instrText xml:space="preserve"> IF </w:instrText>
-      </w:r>
-      <w:r>
-        <w:fldChar w:fldCharType="begin"/>
-      </w:r>
-      <w:r>
-        <w:instrText xml:space="preserve"> DOCPROPERTY "GENIVI-Public" </w:instrText>
-      </w:r>
-      <w:r>
-        <w:fldChar w:fldCharType="separate"/>
-      </w:r>
-      <w:r>
-        <w:instrText>Y</w:instrText>
-      </w:r>
-      <w:r>
-        <w:fldChar w:fldCharType="end"/>
-      </w:r>
-      <w:r>
-        <w:instrText xml:space="preserve"> = Y "" "</w:instrText>
-      </w:r>
+      <w:fldSimple w:instr=" DOCPROPERTY &quot;GENIVI-Public&quot; ">
+        <w:r>
+          <w:instrText>Y</w:instrText>
+        </w:r>
+      </w:fldSimple>
+      <w:r>
+        <w:instrText xml:space="preserve"> = Y "</w:instrText>
+      </w:r>
+      <w:fldSimple w:instr=" DOCPROPERTY &quot;GENIVI-DocLicense&quot; \* MERGEFORMAT ">
+        <w:r>
+          <w:instrText>This work is licensed under a Creative Commons Attribution-ShareAlike 4.0 International License.</w:instrText>
+        </w:r>
+      </w:fldSimple>
     </w:p>
     <w:p>
       <w:pPr>
         <w:pStyle w:val="Body"/>
       </w:pPr>
       <w:r>
-        <w:instrText xml:space="preserve">This document and the information contained herein are provided on an </w:instrText>
-      </w:r>
-      <w:r>
-        <w:fldChar w:fldCharType="begin"/>
-      </w:r>
-      <w:r>
-        <w:instrText xml:space="preserve"> SET OQ "\“" </w:instrText>
-      </w:r>
-      <w:r>
-        <w:fldChar w:fldCharType="separate"/>
-      </w:r>
-      <w:bookmarkStart w:id="2" w:name="OQ"/>
-      <w:r>
-        <w:rPr>
-          <w:noProof/>
-        </w:rPr>
-        <w:instrText>“</w:instrText>
-      </w:r>
-      <w:bookmarkEnd w:id="2"/>
-      <w:r>
-        <w:fldChar w:fldCharType="end"/>
-      </w:r>
-      <w:r>
-        <w:fldChar w:fldCharType="begin"/>
-      </w:r>
-      <w:r>
-        <w:instrText xml:space="preserve"> SET CQ "\”" </w:instrText>
-      </w:r>
-      <w:r>
-        <w:fldChar w:fldCharType="separate"/>
-      </w:r>
-      <w:bookmarkStart w:id="3" w:name="CQ"/>
-      <w:r>
-        <w:rPr>
-          <w:noProof/>
-        </w:rPr>
-        <w:instrText>”</w:instrText>
-      </w:r>
-      <w:bookmarkEnd w:id="3"/>
-      <w:r>
-        <w:fldChar w:fldCharType="end"/>
-      </w:r>
-      <w:r>
-        <w:fldChar w:fldCharType="begin"/>
-      </w:r>
-      <w:r>
-        <w:instrText xml:space="preserve"> OQ </w:instrText>
-      </w:r>
-      <w:r>
-        <w:fldChar w:fldCharType="separate"/>
-      </w:r>
-      <w:r>
-        <w:rPr>
-          <w:noProof/>
-        </w:rPr>
-        <w:instrText>“</w:instrText>
-      </w:r>
-      <w:r>
-        <w:rPr>
-          <w:noProof/>
-        </w:rPr>
-        <w:fldChar w:fldCharType="end"/>
-      </w:r>
-      <w:r>
-        <w:instrText>AS IS AND WITH ALL FAULTS</w:instrText>
-      </w:r>
-      <w:r>
-        <w:fldChar w:fldCharType="begin"/>
-      </w:r>
-      <w:r>
-        <w:instrText xml:space="preserve"> CQ </w:instrText>
-      </w:r>
-      <w:r>
-        <w:fldChar w:fldCharType="separate"/>
-      </w:r>
-      <w:r>
-        <w:rPr>
-          <w:noProof/>
-        </w:rPr>
-        <w:instrText>”</w:instrText>
-      </w:r>
-      <w:r>
-        <w:rPr>
-          <w:noProof/>
-        </w:rPr>
-        <w:fldChar w:fldCharType="end"/>
-      </w:r>
-      <w:r>
-        <w:instrText xml:space="preserve"> basis and GENIVI ALLIANCE DISCLAIMS ALL WARRANTIES EXPRESS OR IMPLIED, INCLUDING BUT NOT LIMITED TO:</w:instrText>
-      </w:r>
-    </w:p>
-    <w:p>
-      <w:pPr>
-        <w:pStyle w:val="Body"/>
-      </w:pPr>
-      <w:r>
-        <w:instrText>(A) ANY WARRANTY THAT THE USE OF THE INFORMATION HEREIN WILL NOT INFRINGE ANY RIGHTS OF THIRD PARTIES (INCLUDING WITHOUT LIMITATION ANY INTELLECTUAL PROPERTY RIGHTS, INCLUDING PATENT, COPYRIGHT OR TRADEMARK RIGHTS);</w:instrText>
-      </w:r>
-    </w:p>
-    <w:p>
-      <w:pPr>
-        <w:pStyle w:val="Body"/>
-      </w:pPr>
-      <w:r>
-        <w:instrText>OR</w:instrText>
-      </w:r>
-    </w:p>
-    <w:p>
-      <w:pPr>
-        <w:pStyle w:val="Body"/>
-      </w:pPr>
-      <w:r>
-        <w:instrText>(B) ANY IMPLIED WARRANTIES OF MERCHANTABILITY, FITNESS FOR A PARTICULAR PURPOSE, TITLE OR NON-INFRINGEMENT.</w:instrText>
-      </w:r>
-    </w:p>
-    <w:p>
-      <w:pPr>
-        <w:pStyle w:val="Body"/>
-      </w:pPr>
-      <w:r>
-        <w:instrText xml:space="preserve">IN NO EVENT WILL GENIVI ALLIANCE BE LIABLE FOR ANY LOSS OF PROFITS, LOSS OF BUSINESS, LOSS OF USE OF DATA, INTERRUPTION OF BUSINESS, OR FOR ANY OTHER DIRECT, INDIRECT, SPECIAL OR EXEMPLARY, INCIDENTAL, PUNITIVE OR CONSEQUENTIAL DAMAGES OF ANY KIND, WHETHER IN CONTRACT, TORT OR OTHERWISE, IN CONNECTION WITH THE USE OF THIS DOCUMENT OR THE INFORMATION CONTAINED HEREIN, EVEN IF ADVISED OF THE POSSIBILITY OF SUCH LOSS OR DAMAGE." \* MERGEFORMAT </w:instrText>
-      </w:r>
-      <w:r>
-        <w:fldChar w:fldCharType="end"/>
-      </w:r>
-    </w:p>
-    <w:p>
-      <w:pPr>
-        <w:pStyle w:val="Body"/>
-      </w:pPr>
-      <w:r>
-        <w:t>GENIVI and the GENIVI Logo are trademarks of GENIVI Alliance in the U.S. and/or other countries.  Other company, brand and product names referred to in this document may be trademarks that are claimed as the property of their respective owners.</w:t>
-      </w:r>
-    </w:p>
-    <w:p>
-      <w:pPr>
-        <w:pStyle w:val="Body"/>
-      </w:pPr>
-      <w:r>
-        <w:fldChar w:fldCharType="begin"/>
-      </w:r>
-      <w:r>
-        <w:instrText xml:space="preserve"> IF </w:instrText>
-      </w:r>
-      <w:r>
-        <w:fldChar w:fldCharType="begin"/>
-      </w:r>
-      <w:r>
-        <w:instrText xml:space="preserve"> DOCPROPERTY "GENIVI-Public" </w:instrText>
-      </w:r>
-      <w:r>
-        <w:fldChar w:fldCharType="separate"/>
-      </w:r>
-      <w:r>
-        <w:instrText>Y</w:instrText>
-      </w:r>
-      <w:r>
-        <w:fldChar w:fldCharType="end"/>
-      </w:r>
-      <w:r>
-        <w:instrText xml:space="preserve"> = Y "</w:instrText>
-      </w:r>
-      <w:r>
-        <w:fldChar w:fldCharType="begin"/>
-      </w:r>
-      <w:r>
-        <w:instrText xml:space="preserve"> DOCPROPERTY "GENIVI-DocLicense" \* MERGEFORMAT </w:instrText>
-      </w:r>
-      <w:r>
-        <w:fldChar w:fldCharType="separate"/>
-      </w:r>
-      <w:r>
-        <w:instrText>This work is licensed under a Creative Commons Attribution-ShareAlike 4.0 International License.</w:instrText>
-      </w:r>
-      <w:r>
-        <w:fldChar w:fldCharType="end"/>
-      </w:r>
-    </w:p>
-    <w:p>
-      <w:pPr>
-        <w:pStyle w:val="Body"/>
-      </w:pPr>
-      <w:r>
         <w:instrText xml:space="preserve">The full license text is available at </w:instrText>
       </w:r>
-      <w:r>
-        <w:fldChar w:fldCharType="begin"/>
-      </w:r>
-      <w:r>
-        <w:instrText xml:space="preserve"> DOCPROPERTY "GENIVI-LicenseLink" \* MERGEFORMAT </w:instrText>
-      </w:r>
-      <w:r>
-        <w:fldChar w:fldCharType="separate"/>
-      </w:r>
-      <w:r>
-        <w:instrText>http://creativecommons.org/licenses/by-sa/4.0</w:instrText>
-      </w:r>
-      <w:r>
-        <w:fldChar w:fldCharType="end"/>
-      </w:r>
+      <w:fldSimple w:instr=" DOCPROPERTY &quot;GENIVI-LicenseLink&quot; \* MERGEFORMAT ">
+        <w:r>
+          <w:instrText>http://creativecommons.org/licenses/by-sa/4.0</w:instrText>
+        </w:r>
+      </w:fldSimple>
     </w:p>
     <w:p>
       <w:pPr>
@@ -1425,7 +1257,7 @@
       <w:pPr>
         <w:pStyle w:val="Caption-Table"/>
       </w:pPr>
-      <w:bookmarkStart w:id="4" w:name="_Toc156905107"/>
+      <w:bookmarkStart w:id="3" w:name="_Toc156905107"/>
       <w:r>
         <w:t xml:space="preserve">Document </w:t>
       </w:r>
@@ -1435,7 +1267,7 @@
       <w:r>
         <w:t>istory</w:t>
       </w:r>
-      <w:bookmarkEnd w:id="4"/>
+      <w:bookmarkEnd w:id="3"/>
     </w:p>
     <w:tbl>
       <w:tblPr>
@@ -1870,11 +1702,98 @@
           </w:p>
         </w:tc>
       </w:tr>
+      <w:tr>
+        <w:trPr>
+          <w:jc w:val="center"/>
+        </w:trPr>
+        <w:tc>
+          <w:tcPr>
+            <w:tcW w:w="749" w:type="pct"/>
+          </w:tcPr>
+          <w:p>
+            <w:pPr>
+              <w:pStyle w:val="TableContents"/>
+            </w:pPr>
+            <w:r>
+              <w:t>11-Feb</w:t>
+            </w:r>
+            <w:r>
+              <w:t>-</w:t>
+            </w:r>
+            <w:r>
+              <w:t>2016</w:t>
+            </w:r>
+          </w:p>
+        </w:tc>
+        <w:tc>
+          <w:tcPr>
+            <w:tcW w:w="536" w:type="pct"/>
+          </w:tcPr>
+          <w:p>
+            <w:pPr>
+              <w:pStyle w:val="TableContents"/>
+            </w:pPr>
+            <w:r>
+              <w:t>4.0.0</w:t>
+            </w:r>
+          </w:p>
+        </w:tc>
+        <w:tc>
+          <w:tcPr>
+            <w:tcW w:w="920" w:type="pct"/>
+          </w:tcPr>
+          <w:p>
+            <w:pPr>
+              <w:pStyle w:val="TableContents"/>
+            </w:pPr>
+            <w:r>
+              <w:t xml:space="preserve">Marco </w:t>
+            </w:r>
+            <w:proofErr w:type="spellStart"/>
+            <w:r>
+              <w:t>Residori</w:t>
+            </w:r>
+            <w:proofErr w:type="spellEnd"/>
+            <w:r>
+              <w:t>,</w:t>
+            </w:r>
+          </w:p>
+          <w:p>
+            <w:pPr>
+              <w:pStyle w:val="TableContents"/>
+            </w:pPr>
+            <w:r>
+              <w:t>Mentor Graphics</w:t>
+            </w:r>
+          </w:p>
+        </w:tc>
+        <w:tc>
+          <w:tcPr>
+            <w:tcW w:w="2795" w:type="pct"/>
+          </w:tcPr>
+          <w:p>
+            <w:pPr>
+              <w:pStyle w:val="TableContents"/>
+            </w:pPr>
+            <w:r>
+              <w:t xml:space="preserve">Updated document ID  (26 </w:t>
+            </w:r>
+            <w:r>
+              <w:sym w:font="Wingdings" w:char="F0E0"/>
+            </w:r>
+            <w:r>
+              <w:t xml:space="preserve"> 51) as requested by SAT</w:t>
+            </w:r>
+          </w:p>
+        </w:tc>
+      </w:tr>
     </w:tbl>
     <w:p>
       <w:pPr>
         <w:pStyle w:val="Body"/>
       </w:pPr>
+      <w:bookmarkStart w:id="4" w:name="_GoBack"/>
+      <w:bookmarkEnd w:id="4"/>
     </w:p>
     <w:p>
       <w:pPr>
@@ -5586,32 +5505,15 @@
         </w:rPr>
         <w:t>”  –</w:t>
       </w:r>
-      <w:r>
-        <w:fldChar w:fldCharType="begin"/>
-      </w:r>
-      <w:r>
-        <w:rPr>
-          <w:lang w:val="it-IT"/>
-        </w:rPr>
-        <w:instrText xml:space="preserve"> HYPERLINK "http://git.projects.genivi.org/?p=lbs/positioning.git;a=tree;f=sensors-service/doc" </w:instrText>
-      </w:r>
-      <w:r>
-        <w:fldChar w:fldCharType="separate"/>
-      </w:r>
-      <w:r>
-        <w:rPr>
-          <w:rStyle w:val="Hyperlink"/>
-          <w:lang w:val="it-IT"/>
-        </w:rPr>
-        <w:t>http://git.projects.genivi.org/?p=lbs/positioning.git;a=tree;f=sensors-service/doc</w:t>
-      </w:r>
-      <w:r>
-        <w:rPr>
-          <w:rStyle w:val="Hyperlink"/>
-          <w:lang w:val="it-IT"/>
-        </w:rPr>
-        <w:fldChar w:fldCharType="end"/>
-      </w:r>
+      <w:hyperlink r:id="rId18" w:history="1">
+        <w:r>
+          <w:rPr>
+            <w:rStyle w:val="Hyperlink"/>
+            <w:lang w:val="it-IT"/>
+          </w:rPr>
+          <w:t>http://git.projects.genivi.org/?p=lbs/positioning.git;a=tree;f=sensors-service/doc</w:t>
+        </w:r>
+      </w:hyperlink>
     </w:p>
     <w:p>
       <w:pPr>
@@ -5630,38 +5532,15 @@
         </w:rPr>
         <w:t xml:space="preserve">GENIVI UML Model - </w:t>
       </w:r>
-      <w:r>
-        <w:fldChar w:fldCharType="begin"/>
-      </w:r>
-      <w:r>
-        <w:rPr>
-          <w:lang w:val="it-IT"/>
-        </w:rPr>
-        <w:instrText xml:space="preserve"> HYPERLINK "https://svn.genivi.org/uml-model/genivi/t</w:instrText>
-      </w:r>
-      <w:r>
-        <w:rPr>
-          <w:lang w:val="it-IT"/>
-        </w:rPr>
-        <w:instrText xml:space="preserve">runk" </w:instrText>
-      </w:r>
-      <w:r>
-        <w:fldChar w:fldCharType="separate"/>
-      </w:r>
-      <w:r>
-        <w:rPr>
-          <w:rStyle w:val="Hyperlink"/>
-          <w:lang w:val="it-IT"/>
-        </w:rPr>
-        <w:t>https://svn.genivi.org/uml-model/genivi/trunk</w:t>
-      </w:r>
-      <w:r>
-        <w:rPr>
-          <w:rStyle w:val="Hyperlink"/>
-          <w:lang w:val="it-IT"/>
-        </w:rPr>
-        <w:fldChar w:fldCharType="end"/>
-      </w:r>
+      <w:hyperlink r:id="rId19" w:history="1">
+        <w:r>
+          <w:rPr>
+            <w:rStyle w:val="Hyperlink"/>
+            <w:lang w:val="it-IT"/>
+          </w:rPr>
+          <w:t>https://svn.genivi.org/uml-model/genivi/trunk</w:t>
+        </w:r>
+      </w:hyperlink>
     </w:p>
     <w:p>
       <w:pPr>
@@ -5937,7 +5816,7 @@
             <w:r>
               <w:t>BDS is a </w:t>
             </w:r>
-            <w:hyperlink r:id="rId18" w:tooltip="China" w:history="1">
+            <w:hyperlink r:id="rId20" w:tooltip="China" w:history="1">
               <w:r>
                 <w:t>Chinese</w:t>
               </w:r>
@@ -6145,27 +6024,14 @@
       <w:r>
         <w:t xml:space="preserve">Table </w:t>
       </w:r>
-      <w:r>
-        <w:fldChar w:fldCharType="begin"/>
-      </w:r>
-      <w:r>
-        <w:instrText xml:space="preserve"> SEQ Table \* ARABIC </w:instrText>
-      </w:r>
-      <w:r>
-        <w:fldChar w:fldCharType="separate"/>
-      </w:r>
-      <w:r>
-        <w:rPr>
-          <w:noProof/>
-        </w:rPr>
-        <w:t>1</w:t>
-      </w:r>
-      <w:r>
-        <w:rPr>
-          <w:noProof/>
-        </w:rPr>
-        <w:fldChar w:fldCharType="end"/>
-      </w:r>
+      <w:fldSimple w:instr=" SEQ Table \* ARABIC ">
+        <w:r>
+          <w:rPr>
+            <w:noProof/>
+          </w:rPr>
+          <w:t>1</w:t>
+        </w:r>
+      </w:fldSimple>
       <w:r>
         <w:t xml:space="preserve"> – Acronym and Term Definitions</w:t>
       </w:r>
@@ -6528,7 +6394,7 @@
                     </pic:cNvPicPr>
                   </pic:nvPicPr>
                   <pic:blipFill>
-                    <a:blip r:embed="rId19" cstate="print">
+                    <a:blip r:embed="rId21" cstate="print">
                       <a:extLst>
                         <a:ext uri="{28A0092B-C50C-407E-A947-70E740481C1C}">
                           <a14:useLocalDpi xmlns:a14="http://schemas.microsoft.com/office/drawing/2010/main" val="0"/>
@@ -6687,7 +6553,7 @@
                     </pic:cNvPicPr>
                   </pic:nvPicPr>
                   <pic:blipFill>
-                    <a:blip r:embed="rId20" cstate="print">
+                    <a:blip r:embed="rId22" cstate="print">
                       <a:extLst>
                         <a:ext uri="{28A0092B-C50C-407E-A947-70E740481C1C}">
                           <a14:useLocalDpi xmlns:a14="http://schemas.microsoft.com/office/drawing/2010/main" val="0"/>
@@ -6807,7 +6673,7 @@
                     </pic:cNvPicPr>
                   </pic:nvPicPr>
                   <pic:blipFill>
-                    <a:blip r:embed="rId21" cstate="print">
+                    <a:blip r:embed="rId23" cstate="print">
                       <a:extLst>
                         <a:ext uri="{28A0092B-C50C-407E-A947-70E740481C1C}">
                           <a14:useLocalDpi xmlns:a14="http://schemas.microsoft.com/office/drawing/2010/main" val="0"/>
@@ -6915,7 +6781,7 @@
                     </pic:cNvPicPr>
                   </pic:nvPicPr>
                   <pic:blipFill>
-                    <a:blip r:embed="rId22" cstate="print">
+                    <a:blip r:embed="rId24" cstate="print">
                       <a:extLst>
                         <a:ext uri="{28A0092B-C50C-407E-A947-70E740481C1C}">
                           <a14:useLocalDpi xmlns:a14="http://schemas.microsoft.com/office/drawing/2010/main" val="0"/>
@@ -7573,7 +7439,7 @@
                     </pic:cNvPicPr>
                   </pic:nvPicPr>
                   <pic:blipFill>
-                    <a:blip r:embed="rId23" cstate="print">
+                    <a:blip r:embed="rId25" cstate="print">
                       <a:extLst>
                         <a:ext uri="{28A0092B-C50C-407E-A947-70E740481C1C}">
                           <a14:useLocalDpi xmlns:a14="http://schemas.microsoft.com/office/drawing/2010/main" val="0"/>
@@ -7842,7 +7708,7 @@
                     </pic:cNvPicPr>
                   </pic:nvPicPr>
                   <pic:blipFill>
-                    <a:blip r:embed="rId24" cstate="print">
+                    <a:blip r:embed="rId26" cstate="print">
                       <a:extLst>
                         <a:ext uri="{28A0092B-C50C-407E-A947-70E740481C1C}">
                           <a14:useLocalDpi xmlns:a14="http://schemas.microsoft.com/office/drawing/2010/main" val="0"/>
@@ -8168,7 +8034,7 @@
                     </pic:cNvPicPr>
                   </pic:nvPicPr>
                   <pic:blipFill>
-                    <a:blip r:embed="rId25" cstate="print">
+                    <a:blip r:embed="rId27" cstate="print">
                       <a:extLst>
                         <a:ext uri="{28A0092B-C50C-407E-A947-70E740481C1C}">
                           <a14:useLocalDpi xmlns:a14="http://schemas.microsoft.com/office/drawing/2010/main" val="0"/>
@@ -8297,7 +8163,7 @@
                     </pic:cNvPicPr>
                   </pic:nvPicPr>
                   <pic:blipFill>
-                    <a:blip r:embed="rId26" cstate="print">
+                    <a:blip r:embed="rId28" cstate="print">
                       <a:extLst>
                         <a:ext uri="{28A0092B-C50C-407E-A947-70E740481C1C}">
                           <a14:useLocalDpi xmlns:a14="http://schemas.microsoft.com/office/drawing/2010/main" val="0"/>
@@ -8428,7 +8294,7 @@
                     </pic:cNvPicPr>
                   </pic:nvPicPr>
                   <pic:blipFill>
-                    <a:blip r:embed="rId27" cstate="print">
+                    <a:blip r:embed="rId29" cstate="print">
                       <a:extLst>
                         <a:ext uri="{28A0092B-C50C-407E-A947-70E740481C1C}">
                           <a14:useLocalDpi xmlns:a14="http://schemas.microsoft.com/office/drawing/2010/main" val="0"/>
@@ -8550,7 +8416,7 @@
                     </pic:cNvPicPr>
                   </pic:nvPicPr>
                   <pic:blipFill>
-                    <a:blip r:embed="rId28" cstate="print">
+                    <a:blip r:embed="rId30" cstate="print">
                       <a:extLst>
                         <a:ext uri="{28A0092B-C50C-407E-A947-70E740481C1C}">
                           <a14:useLocalDpi xmlns:a14="http://schemas.microsoft.com/office/drawing/2010/main" val="0"/>
@@ -8680,7 +8546,7 @@
                     </pic:cNvPicPr>
                   </pic:nvPicPr>
                   <pic:blipFill>
-                    <a:blip r:embed="rId29" cstate="print">
+                    <a:blip r:embed="rId31" cstate="print">
                       <a:extLst>
                         <a:ext uri="{28A0092B-C50C-407E-A947-70E740481C1C}">
                           <a14:useLocalDpi xmlns:a14="http://schemas.microsoft.com/office/drawing/2010/main" val="0"/>
@@ -8788,7 +8654,7 @@
         </w:rPr>
         <w:t xml:space="preserve"> is available at: </w:t>
       </w:r>
-      <w:hyperlink r:id="rId30" w:history="1">
+      <w:hyperlink r:id="rId32" w:history="1">
         <w:r>
           <w:rPr>
             <w:rStyle w:val="Hyperlink"/>
@@ -8827,7 +8693,7 @@
         </w:rPr>
         <w:t xml:space="preserve">Please see: </w:t>
       </w:r>
-      <w:hyperlink r:id="rId31" w:history="1">
+      <w:hyperlink r:id="rId33" w:history="1">
         <w:r>
           <w:rPr>
             <w:rStyle w:val="Hyperlink"/>
@@ -8860,7 +8726,7 @@
       <w:r>
         <w:t xml:space="preserve">Please see: </w:t>
       </w:r>
-      <w:hyperlink r:id="rId32" w:history="1">
+      <w:hyperlink r:id="rId34" w:history="1">
         <w:r>
           <w:rPr>
             <w:rStyle w:val="Hyperlink"/>
@@ -8961,7 +8827,7 @@
       </w:r>
     </w:p>
     <w:p>
-      <w:hyperlink r:id="rId33" w:anchor="message-protocol-signatures" w:history="1">
+      <w:hyperlink r:id="rId35" w:anchor="message-protocol-signatures" w:history="1">
         <w:r>
           <w:rPr>
             <w:rStyle w:val="Hyperlink"/>
@@ -8978,7 +8844,7 @@
       </w:r>
     </w:p>
     <w:p>
-      <w:hyperlink r:id="rId34" w:anchor="introspection-format" w:history="1">
+      <w:hyperlink r:id="rId36" w:anchor="introspection-format" w:history="1">
         <w:r>
           <w:rPr>
             <w:rStyle w:val="Hyperlink"/>
@@ -9031,7 +8897,7 @@
       </w:r>
     </w:p>
     <w:p>
-      <w:hyperlink r:id="rId35" w:history="1">
+      <w:hyperlink r:id="rId37" w:history="1">
         <w:r>
           <w:rPr>
             <w:rStyle w:val="Hyperlink"/>
@@ -9059,7 +8925,7 @@
       <w:r>
         <w:t xml:space="preserve">Please see </w:t>
       </w:r>
-      <w:hyperlink r:id="rId36" w:history="1">
+      <w:hyperlink r:id="rId38" w:history="1">
         <w:r>
           <w:rPr>
             <w:rStyle w:val="Hyperlink"/>
@@ -9499,7 +9365,7 @@
           <w:sz w:val="20"/>
         </w:rPr>
       </w:pPr>
-      <w:hyperlink r:id="rId37" w:history="1">
+      <w:hyperlink r:id="rId39" w:history="1">
         <w:r>
           <w:rPr>
             <w:rStyle w:val="Hyperlink"/>
@@ -10539,7 +10405,7 @@
       <w:r>
         <w:t xml:space="preserve">Please see </w:t>
       </w:r>
-      <w:hyperlink r:id="rId38" w:history="1">
+      <w:hyperlink r:id="rId40" w:history="1">
         <w:r>
           <w:rPr>
             <w:rStyle w:val="Hyperlink"/>
@@ -10557,9 +10423,9 @@
       </w:pPr>
     </w:p>
     <w:sectPr>
-      <w:footerReference w:type="even" r:id="rId39"/>
-      <w:headerReference w:type="first" r:id="rId40"/>
-      <w:footerReference w:type="first" r:id="rId41"/>
+      <w:footerReference w:type="even" r:id="rId41"/>
+      <w:headerReference w:type="first" r:id="rId42"/>
+      <w:footerReference w:type="first" r:id="rId43"/>
       <w:type w:val="continuous"/>
       <w:pgSz w:w="11907" w:h="16839" w:code="9"/>
       <w:pgMar w:top="1440" w:right="1440" w:bottom="1440" w:left="1440" w:header="720" w:footer="720" w:gutter="0"/>
@@ -10699,21 +10565,11 @@
             <w:spacing w:after="0"/>
             <w:jc w:val="center"/>
           </w:pPr>
-          <w:r>
-            <w:fldChar w:fldCharType="begin"/>
-          </w:r>
-          <w:r>
-            <w:instrText xml:space="preserve"> DOCPROPERTY "GENIVI-FooterDesignation" \* MERGEFORMAT </w:instrText>
-          </w:r>
-          <w:r>
-            <w:fldChar w:fldCharType="separate"/>
-          </w:r>
-          <w:r>
-            <w:t>For GENIVI Members only.</w:t>
-          </w:r>
-          <w:r>
-            <w:fldChar w:fldCharType="end"/>
-          </w:r>
+          <w:fldSimple w:instr=" DOCPROPERTY &quot;GENIVI-FooterDesignation&quot; \* MERGEFORMAT ">
+            <w:r>
+              <w:t>For GENIVI Members only.</w:t>
+            </w:r>
+          </w:fldSimple>
         </w:p>
       </w:tc>
       <w:tc>
@@ -10873,21 +10729,11 @@
     <w:r>
       <w:instrText xml:space="preserve"> IF </w:instrText>
     </w:r>
-    <w:r>
-      <w:fldChar w:fldCharType="begin"/>
-    </w:r>
-    <w:r>
-      <w:instrText xml:space="preserve"> DOCPROPERTY "GENIVI-Public" </w:instrText>
-    </w:r>
-    <w:r>
-      <w:fldChar w:fldCharType="separate"/>
-    </w:r>
-    <w:r>
-      <w:instrText>Y</w:instrText>
-    </w:r>
-    <w:r>
-      <w:fldChar w:fldCharType="end"/>
-    </w:r>
+    <w:fldSimple w:instr=" DOCPROPERTY &quot;GENIVI-Public&quot; ">
+      <w:r>
+        <w:instrText>Y</w:instrText>
+      </w:r>
+    </w:fldSimple>
     <w:r>
       <w:instrText xml:space="preserve"> = Y "" "</w:instrText>
     </w:r>
@@ -11081,21 +10927,11 @@
           <w:r>
             <w:instrText xml:space="preserve"> IF </w:instrText>
           </w:r>
-          <w:r>
-            <w:fldChar w:fldCharType="begin"/>
-          </w:r>
-          <w:r>
-            <w:instrText xml:space="preserve"> DOCPROPERTY "GENIVI-Public" </w:instrText>
-          </w:r>
-          <w:r>
-            <w:fldChar w:fldCharType="separate"/>
-          </w:r>
-          <w:r>
-            <w:instrText>Y</w:instrText>
-          </w:r>
-          <w:r>
-            <w:fldChar w:fldCharType="end"/>
-          </w:r>
+          <w:fldSimple w:instr=" DOCPROPERTY &quot;GENIVI-Public&quot; ">
+            <w:r>
+              <w:instrText>Y</w:instrText>
+            </w:r>
+          </w:fldSimple>
           <w:r>
             <w:instrText xml:space="preserve"> = Y "GENIVI Alliance." "Copyright </w:instrText>
           </w:r>
@@ -11105,21 +10941,11 @@
           <w:r>
             <w:instrText xml:space="preserve"> </w:instrText>
           </w:r>
-          <w:r>
-            <w:fldChar w:fldCharType="begin"/>
-          </w:r>
-          <w:r>
-            <w:instrText xml:space="preserve"> DOCPROPERTY  GENIVI-CopyrightYear  \* MERGEFORMAT </w:instrText>
-          </w:r>
-          <w:r>
-            <w:fldChar w:fldCharType="separate"/>
-          </w:r>
-          <w:r>
-            <w:instrText>2013</w:instrText>
-          </w:r>
-          <w:r>
-            <w:fldChar w:fldCharType="end"/>
-          </w:r>
+          <w:fldSimple w:instr=" DOCPROPERTY  GENIVI-CopyrightYear  \* MERGEFORMAT ">
+            <w:r>
+              <w:instrText>2013</w:instrText>
+            </w:r>
+          </w:fldSimple>
           <w:r>
             <w:instrText xml:space="preserve">, GENIVI Alliance. All rights reserved." \* MERGEFORMAT </w:instrText>
           </w:r>
@@ -11147,63 +10973,33 @@
           <w:r>
             <w:instrText xml:space="preserve"> IF </w:instrText>
           </w:r>
-          <w:r>
-            <w:fldChar w:fldCharType="begin"/>
-          </w:r>
-          <w:r>
-            <w:instrText xml:space="preserve"> DOCPROPERTY "GENIVI-Public" </w:instrText>
-          </w:r>
-          <w:r>
-            <w:fldChar w:fldCharType="separate"/>
-          </w:r>
-          <w:r>
-            <w:instrText>Y</w:instrText>
-          </w:r>
-          <w:r>
-            <w:fldChar w:fldCharType="end"/>
-          </w:r>
+          <w:fldSimple w:instr=" DOCPROPERTY &quot;GENIVI-Public&quot; ">
+            <w:r>
+              <w:instrText>Y</w:instrText>
+            </w:r>
+          </w:fldSimple>
           <w:r>
             <w:instrText xml:space="preserve"> = Y "</w:instrText>
           </w:r>
-          <w:r>
-            <w:fldChar w:fldCharType="begin"/>
-          </w:r>
-          <w:r>
-            <w:instrText xml:space="preserve"> DOCPROPERTY "GENIVI-DocLicense" \* MERGEFORMAT </w:instrText>
-          </w:r>
-          <w:r>
-            <w:fldChar w:fldCharType="separate"/>
-          </w:r>
-          <w:r>
-            <w:rPr>
-              <w:bCs/>
-            </w:rPr>
-            <w:instrText>This work is licensed under a</w:instrText>
-          </w:r>
-          <w:r>
-            <w:instrText xml:space="preserve"> Creative Commons Attribution-ShareAlike 4.0 International License.</w:instrText>
-          </w:r>
-          <w:r>
-            <w:fldChar w:fldCharType="end"/>
-          </w:r>
+          <w:fldSimple w:instr=" DOCPROPERTY &quot;GENIVI-DocLicense&quot; \* MERGEFORMAT ">
+            <w:r>
+              <w:rPr>
+                <w:bCs/>
+              </w:rPr>
+              <w:instrText>This work is licensed under a</w:instrText>
+            </w:r>
+            <w:r>
+              <w:instrText xml:space="preserve"> Creative Commons Attribution-ShareAlike 4.0 International License.</w:instrText>
+            </w:r>
+          </w:fldSimple>
           <w:r>
             <w:instrText>" "</w:instrText>
           </w:r>
-          <w:r>
-            <w:fldChar w:fldCharType="begin"/>
-          </w:r>
-          <w:r>
-            <w:instrText xml:space="preserve"> DOCPROPERTY "GENIVI-FooterDesignation" \* MERGEFORMAT </w:instrText>
-          </w:r>
-          <w:r>
-            <w:fldChar w:fldCharType="separate"/>
-          </w:r>
-          <w:r>
-            <w:instrText>For GENIVI Members only.</w:instrText>
-          </w:r>
-          <w:r>
-            <w:fldChar w:fldCharType="end"/>
-          </w:r>
+          <w:fldSimple w:instr=" DOCPROPERTY &quot;GENIVI-FooterDesignation&quot; \* MERGEFORMAT ">
+            <w:r>
+              <w:instrText>For GENIVI Members only.</w:instrText>
+            </w:r>
+          </w:fldSimple>
           <w:r>
             <w:instrText xml:space="preserve">" \* MERGEFORMAT </w:instrText>
           </w:r>
@@ -11259,7 +11055,7 @@
             <w:rPr>
               <w:noProof/>
             </w:rPr>
-            <w:t>19</w:t>
+            <w:t>iv</w:t>
           </w:r>
           <w:r>
             <w:rPr>
@@ -11386,21 +11182,11 @@
             <w:spacing w:after="0"/>
             <w:jc w:val="center"/>
           </w:pPr>
-          <w:r>
-            <w:fldChar w:fldCharType="begin"/>
-          </w:r>
-          <w:r>
-            <w:instrText xml:space="preserve"> DOCPROPERTY "GENIVI-FooterDesignation" \* MERGEFORMAT </w:instrText>
-          </w:r>
-          <w:r>
-            <w:fldChar w:fldCharType="separate"/>
-          </w:r>
-          <w:r>
-            <w:t>For GENIVI Members only.</w:t>
-          </w:r>
-          <w:r>
-            <w:fldChar w:fldCharType="end"/>
-          </w:r>
+          <w:fldSimple w:instr=" DOCPROPERTY &quot;GENIVI-FooterDesignation&quot; \* MERGEFORMAT ">
+            <w:r>
+              <w:t>For GENIVI Members only.</w:t>
+            </w:r>
+          </w:fldSimple>
         </w:p>
       </w:tc>
       <w:tc>
@@ -11612,21 +11398,11 @@
           <w:r>
             <w:instrText xml:space="preserve"> IF </w:instrText>
           </w:r>
-          <w:r>
-            <w:fldChar w:fldCharType="begin"/>
-          </w:r>
-          <w:r>
-            <w:instrText xml:space="preserve"> DOCPROPERTY "Disposition"  \* MERGEFORMAT </w:instrText>
-          </w:r>
-          <w:r>
-            <w:fldChar w:fldCharType="separate"/>
-          </w:r>
-          <w:r>
-            <w:instrText>Accepted</w:instrText>
-          </w:r>
-          <w:r>
-            <w:fldChar w:fldCharType="end"/>
-          </w:r>
+          <w:fldSimple w:instr=" DOCPROPERTY &quot;Disposition&quot;  \* MERGEFORMAT ">
+            <w:r>
+              <w:instrText>Accepted</w:instrText>
+            </w:r>
+          </w:fldSimple>
           <w:r>
             <w:instrText xml:space="preserve">="Accepted" "Version" "Draft Version"  \* MERGEFORMAT </w:instrText>
           </w:r>
@@ -11645,21 +11421,11 @@
           <w:r>
             <w:t xml:space="preserve"> </w:t>
           </w:r>
-          <w:r>
-            <w:fldChar w:fldCharType="begin"/>
-          </w:r>
-          <w:r>
-            <w:instrText xml:space="preserve"> DOCPROPERTY "GENIVI-DocVersion"  \* MERGEFORMAT </w:instrText>
-          </w:r>
-          <w:r>
-            <w:fldChar w:fldCharType="separate"/>
-          </w:r>
-          <w:r>
-            <w:t>3.0.0</w:t>
-          </w:r>
-          <w:r>
-            <w:fldChar w:fldCharType="end"/>
-          </w:r>
+          <w:fldSimple w:instr=" DOCPROPERTY &quot;GENIVI-DocVersion&quot;  \* MERGEFORMAT ">
+            <w:r>
+              <w:t>3.0.0</w:t>
+            </w:r>
+          </w:fldSimple>
         </w:p>
       </w:tc>
       <w:tc>
@@ -11677,45 +11443,22 @@
           <w:r>
             <w:t xml:space="preserve">GENIVI Document </w:t>
           </w:r>
-          <w:r>
-            <w:fldChar w:fldCharType="begin"/>
-          </w:r>
-          <w:r>
-            <w:instrText xml:space="preserve"> DOCPROPERTY "Document Number"  \* MERGEFORMAT </w:instrText>
-          </w:r>
-          <w:r>
-            <w:fldChar w:fldCharType="separate"/>
-          </w:r>
-          <w:r>
-            <w:t>CS00026</w:t>
-          </w:r>
-          <w:r>
-            <w:fldChar w:fldCharType="end"/>
-          </w:r>
+          <w:fldSimple w:instr=" DOCPROPERTY &quot;Document Number&quot;  \* MERGEFORMAT ">
+            <w:r>
+              <w:t>CS00026</w:t>
+            </w:r>
+          </w:fldSimple>
           <w:r>
             <w:t xml:space="preserve">, </w:t>
           </w:r>
-          <w:r>
-            <w:fldChar w:fldCharType="begin"/>
-          </w:r>
-          <w:r>
-            <w:instrText xml:space="preserve"> DOCPROPERTY "GENIVI-DocDate"  \* MERGEFORMAT </w:instrText>
-          </w:r>
-          <w:r>
-            <w:fldChar w:fldCharType="separate"/>
-          </w:r>
-          <w:r>
-            <w:rPr>
-              <w:noProof/>
-            </w:rPr>
-            <w:t>2015-01-21</w:t>
-          </w:r>
-          <w:r>
-            <w:rPr>
-              <w:noProof/>
-            </w:rPr>
-            <w:fldChar w:fldCharType="end"/>
-          </w:r>
+          <w:fldSimple w:instr=" DOCPROPERTY &quot;GENIVI-DocDate&quot;  \* MERGEFORMAT ">
+            <w:r>
+              <w:rPr>
+                <w:noProof/>
+              </w:rPr>
+              <w:t>2015-01-21</w:t>
+            </w:r>
+          </w:fldSimple>
         </w:p>
       </w:tc>
     </w:tr>
@@ -11791,21 +11534,11 @@
           <w:r>
             <w:t xml:space="preserve">GENIVI Document </w:t>
           </w:r>
-          <w:r>
-            <w:fldChar w:fldCharType="begin"/>
-          </w:r>
-          <w:r>
-            <w:instrText xml:space="preserve"> DOCPROPERTY "Document Number"  \* MERGEFORMAT </w:instrText>
-          </w:r>
-          <w:r>
-            <w:fldChar w:fldCharType="separate"/>
-          </w:r>
-          <w:r>
-            <w:t>CS00026</w:t>
-          </w:r>
-          <w:r>
-            <w:fldChar w:fldCharType="end"/>
-          </w:r>
+          <w:fldSimple w:instr=" DOCPROPERTY &quot;Document Number&quot;  \* MERGEFORMAT ">
+            <w:r>
+              <w:t>CS00026</w:t>
+            </w:r>
+          </w:fldSimple>
           <w:r>
             <w:t xml:space="preserve">, </w:t>
           </w:r>
@@ -11840,21 +11573,11 @@
           <w:r>
             <w:t xml:space="preserve">Version </w:t>
           </w:r>
-          <w:r>
-            <w:fldChar w:fldCharType="begin"/>
-          </w:r>
-          <w:r>
-            <w:instrText xml:space="preserve"> DOCPROPERTY "GENIVI-DocVersion"  \* MERGEFORMAT </w:instrText>
-          </w:r>
-          <w:r>
-            <w:fldChar w:fldCharType="separate"/>
-          </w:r>
-          <w:r>
-            <w:t>3.0.0</w:t>
-          </w:r>
-          <w:r>
-            <w:fldChar w:fldCharType="end"/>
-          </w:r>
+          <w:fldSimple w:instr=" DOCPROPERTY &quot;GENIVI-DocVersion&quot;  \* MERGEFORMAT ">
+            <w:r>
+              <w:t>3.0.0</w:t>
+            </w:r>
+          </w:fldSimple>
           <w:r>
             <w:t>.0</w:t>
           </w:r>
@@ -17674,7 +17397,7 @@
 </file>
 
 <file path=customXml/itemProps1.xml><?xml version="1.0" encoding="utf-8"?>
-<ds:datastoreItem xmlns:ds="http://schemas.openxmlformats.org/officeDocument/2006/customXml" ds:itemID="{6028C764-D053-4A53-B3D2-DCFB57301A67}">
+<ds:datastoreItem xmlns:ds="http://schemas.openxmlformats.org/officeDocument/2006/customXml" ds:itemID="{D7BC635F-E5F4-47B5-9577-5B9F8ED488B2}">
   <ds:schemaRefs>
     <ds:schemaRef ds:uri="http://schemas.openxmlformats.org/officeDocument/2006/bibliography"/>
   </ds:schemaRefs>

</xml_diff>

<commit_message>
correct links to git repos. update release notes
</commit_message>
<xml_diff>
--- a/enhanced-position-service/dbus/doc/tools/GENIVI_EnhancedPositionService_ComponentSpecification-part1.docx
+++ b/enhanced-position-service/dbus/doc/tools/GENIVI_EnhancedPositionService_ComponentSpecification-part1.docx
@@ -175,12 +175,14 @@
         <w:spacing w:after="360"/>
         <w:rPr>
           <w:sz w:val="40"/>
+          <w:lang w:val="it-IT"/>
         </w:rPr>
       </w:pPr>
       <w:proofErr w:type="spellStart"/>
       <w:r>
         <w:rPr>
           <w:sz w:val="40"/>
+          <w:lang w:val="it-IT"/>
         </w:rPr>
         <w:t>EnhancedPositionService</w:t>
       </w:r>
@@ -193,14 +195,27 @@
           <w:sz w:val="40"/>
         </w:rPr>
       </w:pPr>
-      <w:fldSimple w:instr=" DOCPROPERTY &quot;GENIVI-DocType&quot;  \* MERGEFORMAT ">
-        <w:r>
-          <w:rPr>
-            <w:sz w:val="40"/>
-          </w:rPr>
-          <w:t>Component Specification</w:t>
-        </w:r>
-      </w:fldSimple>
+      <w:r>
+        <w:fldChar w:fldCharType="begin"/>
+      </w:r>
+      <w:r>
+        <w:instrText xml:space="preserve"> DOCPROPERTY "GENIVI-DocType"  \* MERGEFORMAT </w:instrText>
+      </w:r>
+      <w:r>
+        <w:fldChar w:fldCharType="separate"/>
+      </w:r>
+      <w:r>
+        <w:rPr>
+          <w:sz w:val="40"/>
+        </w:rPr>
+        <w:t>Component Specification</w:t>
+      </w:r>
+      <w:r>
+        <w:rPr>
+          <w:sz w:val="40"/>
+        </w:rPr>
+        <w:fldChar w:fldCharType="end"/>
+      </w:r>
     </w:p>
     <w:p>
       <w:pPr>
@@ -221,20 +236,33 @@
         </w:rPr>
         <w:t xml:space="preserve"> </w:t>
       </w:r>
-      <w:fldSimple w:instr=" DOCPROPERTY &quot;GENIVI-DocVersion&quot;  \* MERGEFORMAT ">
-        <w:r>
-          <w:rPr>
-            <w:sz w:val="40"/>
-          </w:rPr>
-          <w:t>4</w:t>
-        </w:r>
-        <w:r>
-          <w:rPr>
-            <w:sz w:val="40"/>
-          </w:rPr>
-          <w:t>.0</w:t>
-        </w:r>
-      </w:fldSimple>
+      <w:r>
+        <w:fldChar w:fldCharType="begin"/>
+      </w:r>
+      <w:r>
+        <w:instrText xml:space="preserve"> DOCPROPERTY "GENIVI-DocVersion"  \* MERGEFORMAT </w:instrText>
+      </w:r>
+      <w:r>
+        <w:fldChar w:fldCharType="separate"/>
+      </w:r>
+      <w:r>
+        <w:rPr>
+          <w:sz w:val="40"/>
+        </w:rPr>
+        <w:t>4</w:t>
+      </w:r>
+      <w:r>
+        <w:rPr>
+          <w:sz w:val="40"/>
+        </w:rPr>
+        <w:t>.0</w:t>
+      </w:r>
+      <w:r>
+        <w:rPr>
+          <w:sz w:val="40"/>
+        </w:rPr>
+        <w:fldChar w:fldCharType="end"/>
+      </w:r>
       <w:r>
         <w:rPr>
           <w:sz w:val="40"/>
@@ -308,14 +336,27 @@
           <w:rFonts w:ascii="Arial" w:hAnsi="Arial" w:cs="Arial"/>
         </w:rPr>
       </w:pPr>
-      <w:fldSimple w:instr=" DOCPROPERTY &quot;Destination&quot;  \* MERGEFORMAT ">
-        <w:r>
-          <w:rPr>
-            <w:rFonts w:ascii="Arial" w:hAnsi="Arial" w:cs="Arial"/>
-          </w:rPr>
-          <w:t>GENIVI Alliance</w:t>
-        </w:r>
-      </w:fldSimple>
+      <w:r>
+        <w:fldChar w:fldCharType="begin"/>
+      </w:r>
+      <w:r>
+        <w:instrText xml:space="preserve"> DOCPROPERTY "Destination"  \* MERGEFORMAT </w:instrText>
+      </w:r>
+      <w:r>
+        <w:fldChar w:fldCharType="separate"/>
+      </w:r>
+      <w:r>
+        <w:rPr>
+          <w:rFonts w:ascii="Arial" w:hAnsi="Arial" w:cs="Arial"/>
+        </w:rPr>
+        <w:t>GENIVI Alliance</w:t>
+      </w:r>
+      <w:r>
+        <w:rPr>
+          <w:rFonts w:ascii="Arial" w:hAnsi="Arial" w:cs="Arial"/>
+        </w:rPr>
+        <w:fldChar w:fldCharType="end"/>
+      </w:r>
     </w:p>
     <w:p>
       <w:pPr>
@@ -699,14 +740,27 @@
           <w:noProof/>
         </w:rPr>
       </w:pPr>
-      <w:fldSimple w:instr=" DOCPROPERTY &quot;GENIVI-DocLicense&quot; \* MERGEFORMAT ">
-        <w:r>
-          <w:rPr>
-            <w:rFonts w:ascii="Arial" w:hAnsi="Arial" w:cs="Arial"/>
-          </w:rPr>
-          <w:instrText>This work is licensed under a Creative Commons Attribution-ShareAlike 4.0 International License.</w:instrText>
-        </w:r>
-      </w:fldSimple>
+      <w:r>
+        <w:fldChar w:fldCharType="begin"/>
+      </w:r>
+      <w:r>
+        <w:instrText xml:space="preserve"> DOCPROPERTY "GENIVI-DocLicense" \* MERGEFORMAT </w:instrText>
+      </w:r>
+      <w:r>
+        <w:fldChar w:fldCharType="separate"/>
+      </w:r>
+      <w:r>
+        <w:rPr>
+          <w:rFonts w:ascii="Arial" w:hAnsi="Arial" w:cs="Arial"/>
+        </w:rPr>
+        <w:instrText>This work is licensed under a Creative Commons Attribution-ShareAlike 4.0 International License.</w:instrText>
+      </w:r>
+      <w:r>
+        <w:rPr>
+          <w:rFonts w:ascii="Arial" w:hAnsi="Arial" w:cs="Arial"/>
+        </w:rPr>
+        <w:fldChar w:fldCharType="end"/>
+      </w:r>
       <w:r>
         <w:rPr>
           <w:rFonts w:ascii="Arial" w:hAnsi="Arial" w:cs="Arial"/>
@@ -797,11 +851,21 @@
         <w:lastRenderedPageBreak/>
         <w:t xml:space="preserve">Copyright © </w:t>
       </w:r>
-      <w:fldSimple w:instr=" DOCPROPERTY  GENIVI-CopyrightYear  \* MERGEFORMAT ">
-        <w:r>
-          <w:t>2014</w:t>
-        </w:r>
-      </w:fldSimple>
+      <w:r>
+        <w:fldChar w:fldCharType="begin"/>
+      </w:r>
+      <w:r>
+        <w:instrText xml:space="preserve"> DOCPROPERTY  GENIVI-CopyrightYear  \* MERGEFORMAT </w:instrText>
+      </w:r>
+      <w:r>
+        <w:fldChar w:fldCharType="separate"/>
+      </w:r>
+      <w:r>
+        <w:t>2014</w:t>
+      </w:r>
+      <w:r>
+        <w:fldChar w:fldCharType="end"/>
+      </w:r>
       <w:r>
         <w:t xml:space="preserve">, </w:t>
       </w:r>
@@ -853,14 +917,27 @@
         </w:rPr>
         <w:instrText xml:space="preserve"> = Y "</w:instrText>
       </w:r>
-      <w:fldSimple w:instr=" DOCPROPERTY &quot;GENIVI-CopyrightHolders&quot; \* MERGEFORMAT ">
-        <w:r>
-          <w:rPr>
-            <w:noProof/>
-          </w:rPr>
-          <w:instrText>BMW Car IT GmbH, Continental Automotive GmbH, PCA Peugeot Citroën, XS Embedded GmbH, TomTom International B.V., Alpine Electronics R&amp;D Europe GmbH, AISIN AW CO.LTD</w:instrText>
-        </w:r>
-      </w:fldSimple>
+      <w:r>
+        <w:fldChar w:fldCharType="begin"/>
+      </w:r>
+      <w:r>
+        <w:instrText xml:space="preserve"> DOCPROPERTY "GENIVI-CopyrightHolders" \* MERGEFORMAT </w:instrText>
+      </w:r>
+      <w:r>
+        <w:fldChar w:fldCharType="separate"/>
+      </w:r>
+      <w:r>
+        <w:rPr>
+          <w:noProof/>
+        </w:rPr>
+        <w:instrText>BMW Car IT GmbH, Continental Automotive GmbH, PCA Peugeot Citroën, XS Embedded GmbH, TomTom International B.V., Alpine Electronics R&amp;D Europe GmbH, AISIN AW CO.LTD</w:instrText>
+      </w:r>
+      <w:r>
+        <w:rPr>
+          <w:noProof/>
+        </w:rPr>
+        <w:fldChar w:fldCharType="end"/>
+      </w:r>
       <w:r>
         <w:rPr>
           <w:noProof/>
@@ -927,11 +1004,21 @@
       <w:r>
         <w:instrText xml:space="preserve"> IF </w:instrText>
       </w:r>
-      <w:fldSimple w:instr=" DOCPROPERTY &quot;GENIVI-Public&quot; ">
-        <w:r>
-          <w:instrText>Y</w:instrText>
-        </w:r>
-      </w:fldSimple>
+      <w:r>
+        <w:fldChar w:fldCharType="begin"/>
+      </w:r>
+      <w:r>
+        <w:instrText xml:space="preserve"> DOCPROPERTY "GENIVI-Public" </w:instrText>
+      </w:r>
+      <w:r>
+        <w:fldChar w:fldCharType="separate"/>
+      </w:r>
+      <w:r>
+        <w:instrText>Y</w:instrText>
+      </w:r>
+      <w:r>
+        <w:fldChar w:fldCharType="end"/>
+      </w:r>
       <w:r>
         <w:instrText xml:space="preserve"> = Y "copyright holders" "GENIVI Alliance" \* MERGEFORMAT </w:instrText>
       </w:r>
@@ -956,11 +1043,21 @@
       <w:r>
         <w:instrText xml:space="preserve"> IF </w:instrText>
       </w:r>
-      <w:fldSimple w:instr=" DOCPROPERTY &quot;GENIVI-Public&quot; ">
-        <w:r>
-          <w:instrText>Y</w:instrText>
-        </w:r>
-      </w:fldSimple>
+      <w:r>
+        <w:fldChar w:fldCharType="begin"/>
+      </w:r>
+      <w:r>
+        <w:instrText xml:space="preserve"> DOCPROPERTY "GENIVI-Public" </w:instrText>
+      </w:r>
+      <w:r>
+        <w:fldChar w:fldCharType="separate"/>
+      </w:r>
+      <w:r>
+        <w:instrText>Y</w:instrText>
+      </w:r>
+      <w:r>
+        <w:fldChar w:fldCharType="end"/>
+      </w:r>
       <w:r>
         <w:instrText xml:space="preserve"> = Y "and the copyright holders are" "is" \* MERGEFORMAT </w:instrText>
       </w:r>
@@ -985,11 +1082,21 @@
       <w:r>
         <w:instrText xml:space="preserve"> IF </w:instrText>
       </w:r>
-      <w:fldSimple w:instr=" DOCPROPERTY &quot;GENIVI-Public&quot; ">
-        <w:r>
-          <w:instrText>Y</w:instrText>
-        </w:r>
-      </w:fldSimple>
+      <w:r>
+        <w:fldChar w:fldCharType="begin"/>
+      </w:r>
+      <w:r>
+        <w:instrText xml:space="preserve"> DOCPROPERTY "GENIVI-Public" </w:instrText>
+      </w:r>
+      <w:r>
+        <w:fldChar w:fldCharType="separate"/>
+      </w:r>
+      <w:r>
+        <w:instrText>Y</w:instrText>
+      </w:r>
+      <w:r>
+        <w:fldChar w:fldCharType="end"/>
+      </w:r>
       <w:r>
         <w:instrText xml:space="preserve"> = Y "" "</w:instrText>
       </w:r>
@@ -1041,25 +1148,51 @@
       <w:r>
         <w:fldChar w:fldCharType="end"/>
       </w:r>
-      <w:fldSimple w:instr=" OQ ">
-        <w:r>
-          <w:rPr>
-            <w:noProof/>
-          </w:rPr>
-          <w:instrText>“</w:instrText>
-        </w:r>
-      </w:fldSimple>
+      <w:r>
+        <w:fldChar w:fldCharType="begin"/>
+      </w:r>
+      <w:r>
+        <w:instrText xml:space="preserve"> OQ </w:instrText>
+      </w:r>
+      <w:r>
+        <w:fldChar w:fldCharType="separate"/>
+      </w:r>
+      <w:r>
+        <w:rPr>
+          <w:noProof/>
+        </w:rPr>
+        <w:instrText>“</w:instrText>
+      </w:r>
+      <w:r>
+        <w:rPr>
+          <w:noProof/>
+        </w:rPr>
+        <w:fldChar w:fldCharType="end"/>
+      </w:r>
       <w:r>
         <w:instrText>AS IS AND WITH ALL FAULTS</w:instrText>
       </w:r>
-      <w:fldSimple w:instr=" CQ ">
-        <w:r>
-          <w:rPr>
-            <w:noProof/>
-          </w:rPr>
-          <w:instrText>”</w:instrText>
-        </w:r>
-      </w:fldSimple>
+      <w:r>
+        <w:fldChar w:fldCharType="begin"/>
+      </w:r>
+      <w:r>
+        <w:instrText xml:space="preserve"> CQ </w:instrText>
+      </w:r>
+      <w:r>
+        <w:fldChar w:fldCharType="separate"/>
+      </w:r>
+      <w:r>
+        <w:rPr>
+          <w:noProof/>
+        </w:rPr>
+        <w:instrText>”</w:instrText>
+      </w:r>
+      <w:r>
+        <w:rPr>
+          <w:noProof/>
+        </w:rPr>
+        <w:fldChar w:fldCharType="end"/>
+      </w:r>
       <w:r>
         <w:instrText xml:space="preserve"> basis and GENIVI ALLIANCE DISCLAIMS ALL WARRANTIES EXPRESS OR IMPLIED, INCLUDING BUT NOT LIMITED TO:</w:instrText>
       </w:r>
@@ -1117,19 +1250,39 @@
       <w:r>
         <w:instrText xml:space="preserve"> IF </w:instrText>
       </w:r>
-      <w:fldSimple w:instr=" DOCPROPERTY &quot;GENIVI-Public&quot; ">
-        <w:r>
-          <w:instrText>Y</w:instrText>
-        </w:r>
-      </w:fldSimple>
+      <w:r>
+        <w:fldChar w:fldCharType="begin"/>
+      </w:r>
+      <w:r>
+        <w:instrText xml:space="preserve"> DOCPROPERTY "GENIVI-Public" </w:instrText>
+      </w:r>
+      <w:r>
+        <w:fldChar w:fldCharType="separate"/>
+      </w:r>
+      <w:r>
+        <w:instrText>Y</w:instrText>
+      </w:r>
+      <w:r>
+        <w:fldChar w:fldCharType="end"/>
+      </w:r>
       <w:r>
         <w:instrText xml:space="preserve"> = Y "</w:instrText>
       </w:r>
-      <w:fldSimple w:instr=" DOCPROPERTY &quot;GENIVI-DocLicense&quot; \* MERGEFORMAT ">
-        <w:r>
-          <w:instrText>This work is licensed under a Creative Commons Attribution-ShareAlike 4.0 International License.</w:instrText>
-        </w:r>
-      </w:fldSimple>
+      <w:r>
+        <w:fldChar w:fldCharType="begin"/>
+      </w:r>
+      <w:r>
+        <w:instrText xml:space="preserve"> DOCPROPERTY "GENIVI-DocLicense" \* MERGEFORMAT </w:instrText>
+      </w:r>
+      <w:r>
+        <w:fldChar w:fldCharType="separate"/>
+      </w:r>
+      <w:r>
+        <w:instrText>This work is licensed under a Creative Commons Attribution-ShareAlike 4.0 International License.</w:instrText>
+      </w:r>
+      <w:r>
+        <w:fldChar w:fldCharType="end"/>
+      </w:r>
     </w:p>
     <w:p>
       <w:pPr>
@@ -1138,11 +1291,21 @@
       <w:r>
         <w:instrText xml:space="preserve">The full license text is available at </w:instrText>
       </w:r>
-      <w:fldSimple w:instr=" DOCPROPERTY &quot;GENIVI-LicenseLink&quot; \* MERGEFORMAT ">
-        <w:r>
-          <w:instrText>http://creativecommons.org/licenses/by-sa/4.0</w:instrText>
-        </w:r>
-      </w:fldSimple>
+      <w:r>
+        <w:fldChar w:fldCharType="begin"/>
+      </w:r>
+      <w:r>
+        <w:instrText xml:space="preserve"> DOCPROPERTY "GENIVI-LicenseLink" \* MERGEFORMAT </w:instrText>
+      </w:r>
+      <w:r>
+        <w:fldChar w:fldCharType="separate"/>
+      </w:r>
+      <w:r>
+        <w:instrText>http://creativecommons.org/licenses/by-sa/4.0</w:instrText>
+      </w:r>
+      <w:r>
+        <w:fldChar w:fldCharType="end"/>
+      </w:r>
     </w:p>
     <w:p>
       <w:pPr>
@@ -1787,6 +1950,95 @@
           </w:p>
         </w:tc>
       </w:tr>
+      <w:tr>
+        <w:trPr>
+          <w:jc w:val="center"/>
+        </w:trPr>
+        <w:tc>
+          <w:tcPr>
+            <w:tcW w:w="749" w:type="pct"/>
+          </w:tcPr>
+          <w:p>
+            <w:pPr>
+              <w:pStyle w:val="TableContents"/>
+            </w:pPr>
+            <w:r>
+              <w:t>23-Jun-2016</w:t>
+            </w:r>
+          </w:p>
+        </w:tc>
+        <w:tc>
+          <w:tcPr>
+            <w:tcW w:w="536" w:type="pct"/>
+          </w:tcPr>
+          <w:p>
+            <w:pPr>
+              <w:pStyle w:val="TableContents"/>
+            </w:pPr>
+            <w:r>
+              <w:t>4.0.0</w:t>
+            </w:r>
+          </w:p>
+        </w:tc>
+        <w:tc>
+          <w:tcPr>
+            <w:tcW w:w="920" w:type="pct"/>
+          </w:tcPr>
+          <w:p>
+            <w:pPr>
+              <w:pStyle w:val="TableContents"/>
+            </w:pPr>
+            <w:r>
+              <w:t xml:space="preserve">Marco </w:t>
+            </w:r>
+            <w:proofErr w:type="spellStart"/>
+            <w:r>
+              <w:t>Residori</w:t>
+            </w:r>
+            <w:proofErr w:type="spellEnd"/>
+            <w:r>
+              <w:t>,</w:t>
+            </w:r>
+          </w:p>
+          <w:p>
+            <w:pPr>
+              <w:pStyle w:val="TableContents"/>
+            </w:pPr>
+            <w:r>
+              <w:t>Mentor Graphics</w:t>
+            </w:r>
+          </w:p>
+        </w:tc>
+        <w:tc>
+          <w:tcPr>
+            <w:tcW w:w="2795" w:type="pct"/>
+          </w:tcPr>
+          <w:p>
+            <w:pPr>
+              <w:pStyle w:val="TableContents"/>
+            </w:pPr>
+            <w:r>
+              <w:t xml:space="preserve">Fixed ticket GT-3345 (layout </w:t>
+            </w:r>
+            <w:proofErr w:type="gramStart"/>
+            <w:r>
+              <w:t>of  interface</w:t>
+            </w:r>
+            <w:proofErr w:type="gramEnd"/>
+            <w:r>
+              <w:t xml:space="preserve"> description generated from the XML file). Corrected some links to </w:t>
+            </w:r>
+            <w:proofErr w:type="spellStart"/>
+            <w:r>
+              <w:t>Git</w:t>
+            </w:r>
+            <w:proofErr w:type="spellEnd"/>
+            <w:r>
+              <w:t xml:space="preserve"> repositories.</w:t>
+            </w:r>
+          </w:p>
+        </w:tc>
+      </w:tr>
     </w:tbl>
     <w:p>
       <w:pPr>
@@ -5451,7 +5703,21 @@
           <w:rStyle w:val="Hyperlink"/>
           <w:lang w:val="it-IT"/>
         </w:rPr>
-        <w:t>http://git.projects.genivi.org/?p=lbs/positioning.git;a=tree;f=gnss-service/doc</w:t>
+        <w:t>http://git.projects.genivi.org/?p=lbs/positionin</w:t>
+      </w:r>
+      <w:r>
+        <w:rPr>
+          <w:rStyle w:val="Hyperlink"/>
+          <w:lang w:val="it-IT"/>
+        </w:rPr>
+        <w:t>g</w:t>
+      </w:r>
+      <w:r>
+        <w:rPr>
+          <w:rStyle w:val="Hyperlink"/>
+          <w:lang w:val="it-IT"/>
+        </w:rPr>
+        <w:t>.git;a=tree;f=gnss-service/doc</w:t>
       </w:r>
       <w:r>
         <w:rPr>
@@ -6024,14 +6290,27 @@
       <w:r>
         <w:t xml:space="preserve">Table </w:t>
       </w:r>
-      <w:fldSimple w:instr=" SEQ Table \* ARABIC ">
-        <w:r>
-          <w:rPr>
-            <w:noProof/>
-          </w:rPr>
-          <w:t>1</w:t>
-        </w:r>
-      </w:fldSimple>
+      <w:r>
+        <w:fldChar w:fldCharType="begin"/>
+      </w:r>
+      <w:r>
+        <w:instrText xml:space="preserve"> SEQ Table \* ARABIC </w:instrText>
+      </w:r>
+      <w:r>
+        <w:fldChar w:fldCharType="separate"/>
+      </w:r>
+      <w:r>
+        <w:rPr>
+          <w:noProof/>
+        </w:rPr>
+        <w:t>1</w:t>
+      </w:r>
+      <w:r>
+        <w:rPr>
+          <w:noProof/>
+        </w:rPr>
+        <w:fldChar w:fldCharType="end"/>
+      </w:r>
       <w:r>
         <w:t xml:space="preserve"> – Acronym and Term Definitions</w:t>
       </w:r>
@@ -8660,58 +8939,113 @@
             <w:rStyle w:val="Hyperlink"/>
             <w:lang w:eastAsia="ja-JP"/>
           </w:rPr>
-          <w:t>http://git.projects.genivi.org/?p=lbs/positioning.git;a=tree</w:t>
-        </w:r>
-      </w:hyperlink>
-    </w:p>
-    <w:p>
-      <w:pPr>
-        <w:pStyle w:val="Heading2"/>
-        <w:rPr>
-          <w:lang w:eastAsia="ja-JP"/>
-        </w:rPr>
-      </w:pPr>
-      <w:bookmarkStart w:id="51" w:name="_Toc441505665"/>
-      <w:r>
-        <w:rPr>
-          <w:lang w:eastAsia="ja-JP"/>
-        </w:rPr>
-        <w:t>Usage examples</w:t>
-      </w:r>
-      <w:bookmarkEnd w:id="51"/>
-    </w:p>
-    <w:p>
-      <w:pPr>
-        <w:pStyle w:val="Body"/>
-        <w:rPr>
-          <w:lang w:eastAsia="ja-JP"/>
-        </w:rPr>
-      </w:pPr>
-      <w:r>
-        <w:rPr>
-          <w:lang w:eastAsia="ja-JP"/>
-        </w:rPr>
-        <w:t xml:space="preserve">Please see: </w:t>
-      </w:r>
-      <w:hyperlink r:id="rId33" w:history="1">
+          <w:t>http://git.projects.genivi.org/?p=lbs/positioning.git;</w:t>
+        </w:r>
         <w:r>
           <w:rPr>
             <w:rStyle w:val="Hyperlink"/>
             <w:lang w:eastAsia="ja-JP"/>
           </w:rPr>
-          <w:t>http://git.projects.genivi.org/?p=lbs/positioning.git;a=tree;f=enhanced-position-service/test</w:t>
+          <w:t>a</w:t>
+        </w:r>
+        <w:r>
+          <w:rPr>
+            <w:rStyle w:val="Hyperlink"/>
+            <w:lang w:eastAsia="ja-JP"/>
+          </w:rPr>
+          <w:t>=tree</w:t>
         </w:r>
       </w:hyperlink>
-      <w:r>
-        <w:rPr>
-          <w:lang w:eastAsia="ja-JP"/>
-        </w:rPr>
-        <w:t>.</w:t>
-      </w:r>
     </w:p>
     <w:p>
       <w:pPr>
         <w:pStyle w:val="Heading2"/>
+        <w:rPr>
+          <w:lang w:eastAsia="ja-JP"/>
+        </w:rPr>
+      </w:pPr>
+      <w:bookmarkStart w:id="51" w:name="_Toc441505665"/>
+      <w:r>
+        <w:rPr>
+          <w:lang w:eastAsia="ja-JP"/>
+        </w:rPr>
+        <w:t>Usage examples</w:t>
+      </w:r>
+      <w:bookmarkEnd w:id="51"/>
+    </w:p>
+    <w:p>
+      <w:pPr>
+        <w:pStyle w:val="Body"/>
+        <w:rPr>
+          <w:lang w:eastAsia="ja-JP"/>
+        </w:rPr>
+      </w:pPr>
+      <w:r>
+        <w:rPr>
+          <w:lang w:eastAsia="ja-JP"/>
+        </w:rPr>
+        <w:t>Please see</w:t>
+      </w:r>
+      <w:r>
+        <w:rPr>
+          <w:lang w:eastAsia="ja-JP"/>
+        </w:rPr>
+        <w:t xml:space="preserve"> the examples contained in in the folder</w:t>
+      </w:r>
+      <w:r>
+        <w:rPr>
+          <w:lang w:eastAsia="ja-JP"/>
+        </w:rPr>
+        <w:t xml:space="preserve">: </w:t>
+      </w:r>
+      <w:r>
+        <w:rPr>
+          <w:lang w:eastAsia="ja-JP"/>
+        </w:rPr>
+        <w:br/>
+      </w:r>
+      <w:r>
+        <w:rPr>
+          <w:i/>
+        </w:rPr>
+        <w:t>positioning/enhanced-position-servi</w:t>
+      </w:r>
+      <w:r>
+        <w:rPr>
+          <w:i/>
+        </w:rPr>
+        <w:t>c</w:t>
+      </w:r>
+      <w:r>
+        <w:rPr>
+          <w:i/>
+        </w:rPr>
+        <w:t>e/</w:t>
+      </w:r>
+      <w:proofErr w:type="spellStart"/>
+      <w:r>
+        <w:rPr>
+          <w:i/>
+        </w:rPr>
+        <w:t>dbus</w:t>
+      </w:r>
+      <w:proofErr w:type="spellEnd"/>
+      <w:r>
+        <w:rPr>
+          <w:i/>
+        </w:rPr>
+        <w:t>/</w:t>
+      </w:r>
+      <w:r>
+        <w:rPr>
+          <w:i/>
+        </w:rPr>
+        <w:t>test/</w:t>
+      </w:r>
+    </w:p>
+    <w:p>
+      <w:pPr>
+        <w:pStyle w:val="Heading2"/>
       </w:pPr>
       <w:bookmarkStart w:id="52" w:name="_Toc441505666"/>
       <w:r>
@@ -8726,16 +9060,37 @@
       <w:r>
         <w:t xml:space="preserve">Please see: </w:t>
       </w:r>
-      <w:hyperlink r:id="rId34" w:history="1">
-        <w:r>
-          <w:rPr>
-            <w:rStyle w:val="Hyperlink"/>
-          </w:rPr>
-          <w:t>http://git.projects.genivi.org/?p=lbs/positioning.git;a=blob;f=enhanced-position-service/doc/testplan.txt</w:t>
-        </w:r>
-      </w:hyperlink>
-      <w:r>
-        <w:t xml:space="preserve"> </w:t>
+      <w:r>
+        <w:rPr>
+          <w:i/>
+        </w:rPr>
+        <w:t>positioning/enhanced-position-servi</w:t>
+      </w:r>
+      <w:r>
+        <w:rPr>
+          <w:i/>
+        </w:rPr>
+        <w:t>c</w:t>
+      </w:r>
+      <w:r>
+        <w:rPr>
+          <w:i/>
+        </w:rPr>
+        <w:t>e/</w:t>
+      </w:r>
+      <w:proofErr w:type="spellStart"/>
+      <w:r>
+        <w:rPr>
+          <w:i/>
+        </w:rPr>
+        <w:t>dbus</w:t>
+      </w:r>
+      <w:proofErr w:type="spellEnd"/>
+      <w:r>
+        <w:rPr>
+          <w:i/>
+        </w:rPr>
+        <w:t>/doc/testplan.txt</w:t>
       </w:r>
     </w:p>
     <w:p>
@@ -8827,7 +9182,7 @@
       </w:r>
     </w:p>
     <w:p>
-      <w:hyperlink r:id="rId35" w:anchor="message-protocol-signatures" w:history="1">
+      <w:hyperlink r:id="rId33" w:anchor="message-protocol-signatures" w:history="1">
         <w:r>
           <w:rPr>
             <w:rStyle w:val="Hyperlink"/>
@@ -8844,7 +9199,7 @@
       </w:r>
     </w:p>
     <w:p>
-      <w:hyperlink r:id="rId36" w:anchor="introspection-format" w:history="1">
+      <w:hyperlink r:id="rId34" w:anchor="introspection-format" w:history="1">
         <w:r>
           <w:rPr>
             <w:rStyle w:val="Hyperlink"/>
@@ -8885,27 +9240,71 @@
       </w:r>
       <w:proofErr w:type="spellEnd"/>
       <w:r>
-        <w:t xml:space="preserve"> interfaces can be found in the GENIVI </w:t>
+        <w:t xml:space="preserve"> interfaces can be found in the </w:t>
+      </w:r>
+      <w:r>
+        <w:t>folder</w:t>
+      </w:r>
+      <w:r>
+        <w:t>:</w:t>
+      </w:r>
+    </w:p>
+    <w:p>
+      <w:pPr>
+        <w:rPr>
+          <w:i/>
+        </w:rPr>
+      </w:pPr>
+      <w:proofErr w:type="gramStart"/>
+      <w:r>
+        <w:rPr>
+          <w:i/>
+        </w:rPr>
+        <w:t>positioning/enhanced-position-servi</w:t>
+      </w:r>
+      <w:r>
+        <w:rPr>
+          <w:i/>
+        </w:rPr>
+        <w:t>c</w:t>
+      </w:r>
+      <w:r>
+        <w:rPr>
+          <w:i/>
+        </w:rPr>
+        <w:t>e/</w:t>
       </w:r>
       <w:proofErr w:type="spellStart"/>
       <w:r>
-        <w:t>Git</w:t>
+        <w:rPr>
+          <w:i/>
+        </w:rPr>
+        <w:t>dbus</w:t>
       </w:r>
       <w:proofErr w:type="spellEnd"/>
       <w:r>
-        <w:t xml:space="preserve"> repository at:</w:t>
-      </w:r>
-    </w:p>
-    <w:p>
-      <w:hyperlink r:id="rId37" w:history="1">
-        <w:r>
-          <w:rPr>
-            <w:rStyle w:val="Hyperlink"/>
-          </w:rPr>
-          <w:t>http://git.projects.genivi.org/?p=lbs/positioning.git;a=tree;f=enhanced-position-service/api</w:t>
-        </w:r>
-      </w:hyperlink>
-    </w:p>
+        <w:rPr>
+          <w:i/>
+        </w:rPr>
+        <w:t>/</w:t>
+      </w:r>
+      <w:proofErr w:type="spellStart"/>
+      <w:r>
+        <w:rPr>
+          <w:i/>
+        </w:rPr>
+        <w:t>api</w:t>
+      </w:r>
+      <w:proofErr w:type="spellEnd"/>
+      <w:proofErr w:type="gramEnd"/>
+      <w:r>
+        <w:rPr>
+          <w:i/>
+        </w:rPr>
+        <w:t>/</w:t>
+      </w:r>
+    </w:p>
+    <w:p/>
     <w:p>
       <w:pPr>
         <w:pStyle w:val="Heading2"/>
@@ -8925,7 +9324,7 @@
       <w:r>
         <w:t xml:space="preserve">Please see </w:t>
       </w:r>
-      <w:hyperlink r:id="rId38" w:history="1">
+      <w:hyperlink r:id="rId35" w:history="1">
         <w:r>
           <w:rPr>
             <w:rStyle w:val="Hyperlink"/>
@@ -9365,7 +9764,7 @@
           <w:sz w:val="20"/>
         </w:rPr>
       </w:pPr>
-      <w:hyperlink r:id="rId39" w:history="1">
+      <w:hyperlink r:id="rId36" w:history="1">
         <w:r>
           <w:rPr>
             <w:rStyle w:val="Hyperlink"/>
@@ -10405,7 +10804,7 @@
       <w:r>
         <w:t xml:space="preserve">Please see </w:t>
       </w:r>
-      <w:hyperlink r:id="rId40" w:history="1">
+      <w:hyperlink r:id="rId37" w:history="1">
         <w:r>
           <w:rPr>
             <w:rStyle w:val="Hyperlink"/>
@@ -10423,9 +10822,9 @@
       </w:pPr>
     </w:p>
     <w:sectPr>
-      <w:footerReference w:type="even" r:id="rId41"/>
-      <w:headerReference w:type="first" r:id="rId42"/>
-      <w:footerReference w:type="first" r:id="rId43"/>
+      <w:footerReference w:type="even" r:id="rId38"/>
+      <w:headerReference w:type="first" r:id="rId39"/>
+      <w:footerReference w:type="first" r:id="rId40"/>
       <w:type w:val="continuous"/>
       <w:pgSz w:w="11907" w:h="16839" w:code="9"/>
       <w:pgMar w:top="1440" w:right="1440" w:bottom="1440" w:left="1440" w:header="720" w:footer="720" w:gutter="0"/>
@@ -10565,11 +10964,21 @@
             <w:spacing w:after="0"/>
             <w:jc w:val="center"/>
           </w:pPr>
-          <w:fldSimple w:instr=" DOCPROPERTY &quot;GENIVI-FooterDesignation&quot; \* MERGEFORMAT ">
-            <w:r>
-              <w:t>For GENIVI Members only.</w:t>
-            </w:r>
-          </w:fldSimple>
+          <w:r>
+            <w:fldChar w:fldCharType="begin"/>
+          </w:r>
+          <w:r>
+            <w:instrText xml:space="preserve"> DOCPROPERTY "GENIVI-FooterDesignation" \* MERGEFORMAT </w:instrText>
+          </w:r>
+          <w:r>
+            <w:fldChar w:fldCharType="separate"/>
+          </w:r>
+          <w:r>
+            <w:t>For GENIVI Members only.</w:t>
+          </w:r>
+          <w:r>
+            <w:fldChar w:fldCharType="end"/>
+          </w:r>
         </w:p>
       </w:tc>
       <w:tc>
@@ -10729,11 +11138,21 @@
     <w:r>
       <w:instrText xml:space="preserve"> IF </w:instrText>
     </w:r>
-    <w:fldSimple w:instr=" DOCPROPERTY &quot;GENIVI-Public&quot; ">
-      <w:r>
-        <w:instrText>Y</w:instrText>
-      </w:r>
-    </w:fldSimple>
+    <w:r>
+      <w:fldChar w:fldCharType="begin"/>
+    </w:r>
+    <w:r>
+      <w:instrText xml:space="preserve"> DOCPROPERTY "GENIVI-Public" </w:instrText>
+    </w:r>
+    <w:r>
+      <w:fldChar w:fldCharType="separate"/>
+    </w:r>
+    <w:r>
+      <w:instrText>Y</w:instrText>
+    </w:r>
+    <w:r>
+      <w:fldChar w:fldCharType="end"/>
+    </w:r>
     <w:r>
       <w:instrText xml:space="preserve"> = Y "" "</w:instrText>
     </w:r>
@@ -10927,11 +11346,21 @@
           <w:r>
             <w:instrText xml:space="preserve"> IF </w:instrText>
           </w:r>
-          <w:fldSimple w:instr=" DOCPROPERTY &quot;GENIVI-Public&quot; ">
-            <w:r>
-              <w:instrText>Y</w:instrText>
-            </w:r>
-          </w:fldSimple>
+          <w:r>
+            <w:fldChar w:fldCharType="begin"/>
+          </w:r>
+          <w:r>
+            <w:instrText xml:space="preserve"> DOCPROPERTY "GENIVI-Public" </w:instrText>
+          </w:r>
+          <w:r>
+            <w:fldChar w:fldCharType="separate"/>
+          </w:r>
+          <w:r>
+            <w:instrText>Y</w:instrText>
+          </w:r>
+          <w:r>
+            <w:fldChar w:fldCharType="end"/>
+          </w:r>
           <w:r>
             <w:instrText xml:space="preserve"> = Y "GENIVI Alliance." "Copyright </w:instrText>
           </w:r>
@@ -10941,11 +11370,21 @@
           <w:r>
             <w:instrText xml:space="preserve"> </w:instrText>
           </w:r>
-          <w:fldSimple w:instr=" DOCPROPERTY  GENIVI-CopyrightYear  \* MERGEFORMAT ">
-            <w:r>
-              <w:instrText>2013</w:instrText>
-            </w:r>
-          </w:fldSimple>
+          <w:r>
+            <w:fldChar w:fldCharType="begin"/>
+          </w:r>
+          <w:r>
+            <w:instrText xml:space="preserve"> DOCPROPERTY  GENIVI-CopyrightYear  \* MERGEFORMAT </w:instrText>
+          </w:r>
+          <w:r>
+            <w:fldChar w:fldCharType="separate"/>
+          </w:r>
+          <w:r>
+            <w:instrText>2013</w:instrText>
+          </w:r>
+          <w:r>
+            <w:fldChar w:fldCharType="end"/>
+          </w:r>
           <w:r>
             <w:instrText xml:space="preserve">, GENIVI Alliance. All rights reserved." \* MERGEFORMAT </w:instrText>
           </w:r>
@@ -10973,33 +11412,63 @@
           <w:r>
             <w:instrText xml:space="preserve"> IF </w:instrText>
           </w:r>
-          <w:fldSimple w:instr=" DOCPROPERTY &quot;GENIVI-Public&quot; ">
-            <w:r>
-              <w:instrText>Y</w:instrText>
-            </w:r>
-          </w:fldSimple>
+          <w:r>
+            <w:fldChar w:fldCharType="begin"/>
+          </w:r>
+          <w:r>
+            <w:instrText xml:space="preserve"> DOCPROPERTY "GENIVI-Public" </w:instrText>
+          </w:r>
+          <w:r>
+            <w:fldChar w:fldCharType="separate"/>
+          </w:r>
+          <w:r>
+            <w:instrText>Y</w:instrText>
+          </w:r>
+          <w:r>
+            <w:fldChar w:fldCharType="end"/>
+          </w:r>
           <w:r>
             <w:instrText xml:space="preserve"> = Y "</w:instrText>
           </w:r>
-          <w:fldSimple w:instr=" DOCPROPERTY &quot;GENIVI-DocLicense&quot; \* MERGEFORMAT ">
-            <w:r>
-              <w:rPr>
-                <w:bCs/>
-              </w:rPr>
-              <w:instrText>This work is licensed under a</w:instrText>
-            </w:r>
-            <w:r>
-              <w:instrText xml:space="preserve"> Creative Commons Attribution-ShareAlike 4.0 International License.</w:instrText>
-            </w:r>
-          </w:fldSimple>
+          <w:r>
+            <w:fldChar w:fldCharType="begin"/>
+          </w:r>
+          <w:r>
+            <w:instrText xml:space="preserve"> DOCPROPERTY "GENIVI-DocLicense" \* MERGEFORMAT </w:instrText>
+          </w:r>
+          <w:r>
+            <w:fldChar w:fldCharType="separate"/>
+          </w:r>
+          <w:r>
+            <w:rPr>
+              <w:bCs/>
+            </w:rPr>
+            <w:instrText>This work is licensed under a</w:instrText>
+          </w:r>
+          <w:r>
+            <w:instrText xml:space="preserve"> Creative Commons Attribution-ShareAlike 4.0 International License.</w:instrText>
+          </w:r>
+          <w:r>
+            <w:fldChar w:fldCharType="end"/>
+          </w:r>
           <w:r>
             <w:instrText>" "</w:instrText>
           </w:r>
-          <w:fldSimple w:instr=" DOCPROPERTY &quot;GENIVI-FooterDesignation&quot; \* MERGEFORMAT ">
-            <w:r>
-              <w:instrText>For GENIVI Members only.</w:instrText>
-            </w:r>
-          </w:fldSimple>
+          <w:r>
+            <w:fldChar w:fldCharType="begin"/>
+          </w:r>
+          <w:r>
+            <w:instrText xml:space="preserve"> DOCPROPERTY "GENIVI-FooterDesignation" \* MERGEFORMAT </w:instrText>
+          </w:r>
+          <w:r>
+            <w:fldChar w:fldCharType="separate"/>
+          </w:r>
+          <w:r>
+            <w:instrText>For GENIVI Members only.</w:instrText>
+          </w:r>
+          <w:r>
+            <w:fldChar w:fldCharType="end"/>
+          </w:r>
           <w:r>
             <w:instrText xml:space="preserve">" \* MERGEFORMAT </w:instrText>
           </w:r>
@@ -11055,7 +11524,7 @@
             <w:rPr>
               <w:noProof/>
             </w:rPr>
-            <w:t>iv</w:t>
+            <w:t>iii</w:t>
           </w:r>
           <w:r>
             <w:rPr>
@@ -11182,11 +11651,21 @@
             <w:spacing w:after="0"/>
             <w:jc w:val="center"/>
           </w:pPr>
-          <w:fldSimple w:instr=" DOCPROPERTY &quot;GENIVI-FooterDesignation&quot; \* MERGEFORMAT ">
-            <w:r>
-              <w:t>For GENIVI Members only.</w:t>
-            </w:r>
-          </w:fldSimple>
+          <w:r>
+            <w:fldChar w:fldCharType="begin"/>
+          </w:r>
+          <w:r>
+            <w:instrText xml:space="preserve"> DOCPROPERTY "GENIVI-FooterDesignation" \* MERGEFORMAT </w:instrText>
+          </w:r>
+          <w:r>
+            <w:fldChar w:fldCharType="separate"/>
+          </w:r>
+          <w:r>
+            <w:t>For GENIVI Members only.</w:t>
+          </w:r>
+          <w:r>
+            <w:fldChar w:fldCharType="end"/>
+          </w:r>
         </w:p>
       </w:tc>
       <w:tc>
@@ -11398,11 +11877,21 @@
           <w:r>
             <w:instrText xml:space="preserve"> IF </w:instrText>
           </w:r>
-          <w:fldSimple w:instr=" DOCPROPERTY &quot;Disposition&quot;  \* MERGEFORMAT ">
-            <w:r>
-              <w:instrText>Accepted</w:instrText>
-            </w:r>
-          </w:fldSimple>
+          <w:r>
+            <w:fldChar w:fldCharType="begin"/>
+          </w:r>
+          <w:r>
+            <w:instrText xml:space="preserve"> DOCPROPERTY "Disposition"  \* MERGEFORMAT </w:instrText>
+          </w:r>
+          <w:r>
+            <w:fldChar w:fldCharType="separate"/>
+          </w:r>
+          <w:r>
+            <w:instrText>Accepted</w:instrText>
+          </w:r>
+          <w:r>
+            <w:fldChar w:fldCharType="end"/>
+          </w:r>
           <w:r>
             <w:instrText xml:space="preserve">="Accepted" "Version" "Draft Version"  \* MERGEFORMAT </w:instrText>
           </w:r>
@@ -11421,11 +11910,21 @@
           <w:r>
             <w:t xml:space="preserve"> </w:t>
           </w:r>
-          <w:fldSimple w:instr=" DOCPROPERTY &quot;GENIVI-DocVersion&quot;  \* MERGEFORMAT ">
-            <w:r>
-              <w:t>3.0.0</w:t>
-            </w:r>
-          </w:fldSimple>
+          <w:r>
+            <w:fldChar w:fldCharType="begin"/>
+          </w:r>
+          <w:r>
+            <w:instrText xml:space="preserve"> DOCPROPERTY "GENIVI-DocVersion"  \* MERGEFORMAT </w:instrText>
+          </w:r>
+          <w:r>
+            <w:fldChar w:fldCharType="separate"/>
+          </w:r>
+          <w:r>
+            <w:t>3.0.0</w:t>
+          </w:r>
+          <w:r>
+            <w:fldChar w:fldCharType="end"/>
+          </w:r>
         </w:p>
       </w:tc>
       <w:tc>
@@ -11443,22 +11942,45 @@
           <w:r>
             <w:t xml:space="preserve">GENIVI Document </w:t>
           </w:r>
-          <w:fldSimple w:instr=" DOCPROPERTY &quot;Document Number&quot;  \* MERGEFORMAT ">
-            <w:r>
-              <w:t>CS00026</w:t>
-            </w:r>
-          </w:fldSimple>
+          <w:r>
+            <w:fldChar w:fldCharType="begin"/>
+          </w:r>
+          <w:r>
+            <w:instrText xml:space="preserve"> DOCPROPERTY "Document Number"  \* MERGEFORMAT </w:instrText>
+          </w:r>
+          <w:r>
+            <w:fldChar w:fldCharType="separate"/>
+          </w:r>
+          <w:r>
+            <w:t>CS00026</w:t>
+          </w:r>
+          <w:r>
+            <w:fldChar w:fldCharType="end"/>
+          </w:r>
           <w:r>
             <w:t xml:space="preserve">, </w:t>
           </w:r>
-          <w:fldSimple w:instr=" DOCPROPERTY &quot;GENIVI-DocDate&quot;  \* MERGEFORMAT ">
-            <w:r>
-              <w:rPr>
-                <w:noProof/>
-              </w:rPr>
-              <w:t>2015-01-21</w:t>
-            </w:r>
-          </w:fldSimple>
+          <w:r>
+            <w:fldChar w:fldCharType="begin"/>
+          </w:r>
+          <w:r>
+            <w:instrText xml:space="preserve"> DOCPROPERTY "GENIVI-DocDate"  \* MERGEFORMAT </w:instrText>
+          </w:r>
+          <w:r>
+            <w:fldChar w:fldCharType="separate"/>
+          </w:r>
+          <w:r>
+            <w:rPr>
+              <w:noProof/>
+            </w:rPr>
+            <w:t>2015-01-21</w:t>
+          </w:r>
+          <w:r>
+            <w:rPr>
+              <w:noProof/>
+            </w:rPr>
+            <w:fldChar w:fldCharType="end"/>
+          </w:r>
         </w:p>
       </w:tc>
     </w:tr>
@@ -11534,11 +12056,21 @@
           <w:r>
             <w:t xml:space="preserve">GENIVI Document </w:t>
           </w:r>
-          <w:fldSimple w:instr=" DOCPROPERTY &quot;Document Number&quot;  \* MERGEFORMAT ">
-            <w:r>
-              <w:t>CS00026</w:t>
-            </w:r>
-          </w:fldSimple>
+          <w:r>
+            <w:fldChar w:fldCharType="begin"/>
+          </w:r>
+          <w:r>
+            <w:instrText xml:space="preserve"> DOCPROPERTY "Document Number"  \* MERGEFORMAT </w:instrText>
+          </w:r>
+          <w:r>
+            <w:fldChar w:fldCharType="separate"/>
+          </w:r>
+          <w:r>
+            <w:t>CS00026</w:t>
+          </w:r>
+          <w:r>
+            <w:fldChar w:fldCharType="end"/>
+          </w:r>
           <w:r>
             <w:t xml:space="preserve">, </w:t>
           </w:r>
@@ -11573,11 +12105,21 @@
           <w:r>
             <w:t xml:space="preserve">Version </w:t>
           </w:r>
-          <w:fldSimple w:instr=" DOCPROPERTY &quot;GENIVI-DocVersion&quot;  \* MERGEFORMAT ">
-            <w:r>
-              <w:t>3.0.0</w:t>
-            </w:r>
-          </w:fldSimple>
+          <w:r>
+            <w:fldChar w:fldCharType="begin"/>
+          </w:r>
+          <w:r>
+            <w:instrText xml:space="preserve"> DOCPROPERTY "GENIVI-DocVersion"  \* MERGEFORMAT </w:instrText>
+          </w:r>
+          <w:r>
+            <w:fldChar w:fldCharType="separate"/>
+          </w:r>
+          <w:r>
+            <w:t>3.0.0</w:t>
+          </w:r>
+          <w:r>
+            <w:fldChar w:fldCharType="end"/>
+          </w:r>
           <w:r>
             <w:t>.0</w:t>
           </w:r>
@@ -17397,7 +17939,7 @@
 </file>
 
 <file path=customXml/itemProps1.xml><?xml version="1.0" encoding="utf-8"?>
-<ds:datastoreItem xmlns:ds="http://schemas.openxmlformats.org/officeDocument/2006/customXml" ds:itemID="{D7BC635F-E5F4-47B5-9577-5B9F8ED488B2}">
+<ds:datastoreItem xmlns:ds="http://schemas.openxmlformats.org/officeDocument/2006/customXml" ds:itemID="{685FF136-A106-475B-AE43-FB172B4F5D5D}">
   <ds:schemaRefs>
     <ds:schemaRef ds:uri="http://schemas.openxmlformats.org/officeDocument/2006/bibliography"/>
   </ds:schemaRefs>

</xml_diff>